<commit_message>
Fix SCL direction on diagrams
</commit_message>
<xml_diff>
--- a/ee3/ee3_document.docx
+++ b/ee3/ee3_document.docx
@@ -14,6 +14,7 @@
           <w:dataBinding w:prefixMappings="xmlns:ns0='http://schemas.openxmlformats.org/package/2006/metadata/core-properties' xmlns:ns1='http://purl.org/dc/elements/1.1/'" w:xpath="/ns0:coreProperties[1]/ns1:title[1]" w:storeItemID="{6C3C8BC8-F283-45AE-878A-BAB7291924A1}"/>
           <w:text/>
         </w:sdtPr>
+        <w:sdtEndPr/>
         <w:sdtContent>
           <w:r>
             <w:t>Digital Communications</w:t>
@@ -28,6 +29,7 @@
         <w:dataBinding w:prefixMappings="xmlns:ns0='http://schemas.openxmlformats.org/package/2006/metadata/core-properties' xmlns:ns1='http://purl.org/dc/elements/1.1/'" w:xpath="/ns0:coreProperties[1]/ns1:subject[1]" w:storeItemID="{6C3C8BC8-F283-45AE-878A-BAB7291924A1}"/>
         <w:text/>
       </w:sdtPr>
+      <w:sdtEndPr/>
       <w:sdtContent>
         <w:p>
           <w:pPr>
@@ -51,6 +53,7 @@
           <w:dataBinding w:prefixMappings="xmlns:ns0='http://schemas.openxmlformats.org/package/2006/metadata/core-properties' xmlns:ns1='http://purl.org/dc/elements/1.1/'" w:xpath="/ns0:coreProperties[1]/ns1:creator[1]" w:storeItemID="{6C3C8BC8-F283-45AE-878A-BAB7291924A1}"/>
           <w:text/>
         </w:sdtPr>
+        <w:sdtEndPr/>
         <w:sdtContent>
           <w:r>
             <w:t xml:space="preserve">Richard </w:t>
@@ -5702,7 +5705,7 @@
           <wp:inline distT="0" distB="0" distL="0" distR="0">
             <wp:extent cx="4398264" cy="2615184"/>
             <wp:effectExtent l="0" t="0" r="2540" b="0"/>
-            <wp:docPr id="18" name="Picture 18" descr="C:\Users\Ducky\Documents\GitHub\training-docs\ee3\images\circuit-lab0-brain.png"/>
+            <wp:docPr id="4" name="Picture 4" descr="C:\Users\Ducky\Documents\GitHub\training-docs\ee3\images\circuit-lab0-brain.png"/>
             <wp:cNvGraphicFramePr>
               <a:graphicFrameLocks xmlns:a="http://schemas.openxmlformats.org/drawingml/2006/main" noChangeAspect="1"/>
             </wp:cNvGraphicFramePr>
@@ -5710,7 +5713,7 @@
               <a:graphicData uri="http://schemas.openxmlformats.org/drawingml/2006/picture">
                 <pic:pic xmlns:pic="http://schemas.openxmlformats.org/drawingml/2006/picture">
                   <pic:nvPicPr>
-                    <pic:cNvPr id="0" name="Picture 7" descr="C:\Users\Ducky\Documents\GitHub\training-docs\ee3\images\circuit-lab0-brain.png"/>
+                    <pic:cNvPr id="0" name="Picture 3" descr="C:\Users\Ducky\Documents\GitHub\training-docs\ee3\images\circuit-lab0-brain.png"/>
                     <pic:cNvPicPr>
                       <a:picLocks noChangeAspect="1" noChangeArrowheads="1"/>
                     </pic:cNvPicPr>
@@ -10019,19 +10022,7 @@
                                 <w:szCs w:val="18"/>
                                 <w:highlight w:val="white"/>
                               </w:rPr>
-                              <w:t xml:space="preserve">  </w:t>
-                            </w:r>
-                            <w:bookmarkStart w:id="20" w:name="_GoBack"/>
-                            <w:bookmarkEnd w:id="20"/>
-                            <w:r>
-                              <w:rPr>
-                                <w:rFonts w:ascii="Courier New" w:hAnsi="Courier New" w:cs="Courier New"/>
-                                <w:color w:val="000000"/>
-                                <w:sz w:val="18"/>
-                                <w:szCs w:val="18"/>
-                                <w:highlight w:val="white"/>
-                              </w:rPr>
-                              <w:t xml:space="preserve">    led1Val </w:t>
+                              <w:t xml:space="preserve">      led1Val </w:t>
                             </w:r>
                             <w:proofErr w:type="gramStart"/>
                             <w:r>
@@ -15478,7 +15469,7 @@
       <w:pPr>
         <w:pStyle w:val="Heading1"/>
       </w:pPr>
-      <w:bookmarkStart w:id="22" w:name="_Toc369223332"/>
+      <w:bookmarkStart w:id="20" w:name="_Toc369223332"/>
       <w:r>
         <w:lastRenderedPageBreak/>
         <w:t xml:space="preserve">Lab 1: </w:t>
@@ -15492,7 +15483,7 @@
       <w:r>
         <w:t xml:space="preserve"> UART</w:t>
       </w:r>
-      <w:bookmarkEnd w:id="22"/>
+      <w:bookmarkEnd w:id="20"/>
     </w:p>
     <w:p>
       <w:r>
@@ -15778,7 +15769,7 @@
           <wp:inline distT="0" distB="0" distL="0" distR="0">
             <wp:extent cx="4773168" cy="2624328"/>
             <wp:effectExtent l="0" t="0" r="8890" b="5080"/>
-            <wp:docPr id="19" name="Picture 19" descr="C:\Users\Ducky\Documents\GitHub\training-docs\ee3\images\circuit-lab1-brain.png"/>
+            <wp:docPr id="6" name="Picture 6" descr="C:\Users\Ducky\Documents\GitHub\training-docs\ee3\images\circuit-lab1-brain.png"/>
             <wp:cNvGraphicFramePr>
               <a:graphicFrameLocks xmlns:a="http://schemas.openxmlformats.org/drawingml/2006/main" noChangeAspect="1"/>
             </wp:cNvGraphicFramePr>
@@ -15786,7 +15777,7 @@
               <a:graphicData uri="http://schemas.openxmlformats.org/drawingml/2006/picture">
                 <pic:pic xmlns:pic="http://schemas.openxmlformats.org/drawingml/2006/picture">
                   <pic:nvPicPr>
-                    <pic:cNvPr id="0" name="Picture 9" descr="C:\Users\Ducky\Documents\GitHub\training-docs\ee3\images\circuit-lab1-brain.png"/>
+                    <pic:cNvPr id="0" name="Picture 4" descr="C:\Users\Ducky\Documents\GitHub\training-docs\ee3\images\circuit-lab1-brain.png"/>
                     <pic:cNvPicPr>
                       <a:picLocks noChangeAspect="1" noChangeArrowheads="1"/>
                     </pic:cNvPicPr>
@@ -15865,12 +15856,12 @@
       <w:pPr>
         <w:pStyle w:val="Heading1"/>
       </w:pPr>
-      <w:bookmarkStart w:id="23" w:name="_Toc369223333"/>
+      <w:bookmarkStart w:id="21" w:name="_Toc369223333"/>
       <w:r>
         <w:lastRenderedPageBreak/>
         <w:t>Lab 2: Transmitting Data</w:t>
       </w:r>
-      <w:bookmarkEnd w:id="23"/>
+      <w:bookmarkEnd w:id="21"/>
     </w:p>
     <w:p>
       <w:r>
@@ -20926,12 +20917,12 @@
       <w:pPr>
         <w:pStyle w:val="Heading1"/>
       </w:pPr>
-      <w:bookmarkStart w:id="24" w:name="_Toc369223334"/>
+      <w:bookmarkStart w:id="22" w:name="_Toc369223334"/>
       <w:r>
         <w:lastRenderedPageBreak/>
         <w:t>Extra for Experts: Accelerometer SPI</w:t>
       </w:r>
-      <w:bookmarkEnd w:id="24"/>
+      <w:bookmarkEnd w:id="22"/>
     </w:p>
     <w:p>
       <w:r>
@@ -20945,11 +20936,11 @@
       <w:pPr>
         <w:pStyle w:val="Heading2"/>
       </w:pPr>
-      <w:bookmarkStart w:id="25" w:name="_Toc369223335"/>
+      <w:bookmarkStart w:id="23" w:name="_Toc369223335"/>
       <w:r>
         <w:t>Introduction</w:t>
       </w:r>
-      <w:bookmarkEnd w:id="25"/>
+      <w:bookmarkEnd w:id="23"/>
     </w:p>
     <w:p>
       <w:r>
@@ -20989,11 +20980,11 @@
       <w:pPr>
         <w:pStyle w:val="Heading2"/>
       </w:pPr>
-      <w:bookmarkStart w:id="26" w:name="_Toc369223336"/>
+      <w:bookmarkStart w:id="24" w:name="_Toc369223336"/>
       <w:r>
         <w:t>Circuit Schematic:</w:t>
       </w:r>
-      <w:bookmarkEnd w:id="26"/>
+      <w:bookmarkEnd w:id="24"/>
     </w:p>
     <w:p>
       <w:pPr>
@@ -21001,6 +20992,7 @@
           <w:b/>
         </w:rPr>
       </w:pPr>
+      <w:bookmarkStart w:id="25" w:name="_GoBack"/>
       <w:r>
         <w:rPr>
           <w:b/>
@@ -21010,7 +21002,7 @@
           <wp:inline distT="0" distB="0" distL="0" distR="0">
             <wp:extent cx="5715000" cy="2624328"/>
             <wp:effectExtent l="0" t="0" r="0" b="5080"/>
-            <wp:docPr id="20" name="Picture 20" descr="C:\Users\Ducky\Documents\GitHub\training-docs\ee3\images\circuit-extra-brain.png"/>
+            <wp:docPr id="12" name="Picture 12" descr="C:\Users\Ducky\Documents\GitHub\training-docs\ee3\images\circuit-extra-brain.png"/>
             <wp:cNvGraphicFramePr>
               <a:graphicFrameLocks xmlns:a="http://schemas.openxmlformats.org/drawingml/2006/main" noChangeAspect="1"/>
             </wp:cNvGraphicFramePr>
@@ -21018,7 +21010,7 @@
               <a:graphicData uri="http://schemas.openxmlformats.org/drawingml/2006/picture">
                 <pic:pic xmlns:pic="http://schemas.openxmlformats.org/drawingml/2006/picture">
                   <pic:nvPicPr>
-                    <pic:cNvPr id="0" name="Picture 10" descr="C:\Users\Ducky\Documents\GitHub\training-docs\ee3\images\circuit-extra-brain.png"/>
+                    <pic:cNvPr id="0" name="Picture 5" descr="C:\Users\Ducky\Documents\GitHub\training-docs\ee3\images\circuit-extra-brain.png"/>
                     <pic:cNvPicPr>
                       <a:picLocks noChangeAspect="1" noChangeArrowheads="1"/>
                     </pic:cNvPicPr>
@@ -21055,6 +21047,7 @@
           </wp:inline>
         </w:drawing>
       </w:r>
+      <w:bookmarkEnd w:id="25"/>
     </w:p>
     <w:p>
       <w:pPr>
@@ -21112,11 +21105,11 @@
           <w:u w:val="single"/>
         </w:rPr>
       </w:pPr>
-      <w:bookmarkStart w:id="27" w:name="_Toc369223337"/>
+      <w:bookmarkStart w:id="26" w:name="_Toc369223337"/>
       <w:r>
         <w:t>Accelerometer Introduction</w:t>
       </w:r>
-      <w:bookmarkEnd w:id="27"/>
+      <w:bookmarkEnd w:id="26"/>
     </w:p>
     <w:p>
       <w:r>
@@ -21164,12 +21157,12 @@
       <w:pPr>
         <w:pStyle w:val="Heading2"/>
       </w:pPr>
-      <w:bookmarkStart w:id="28" w:name="_Toc369223338"/>
+      <w:bookmarkStart w:id="27" w:name="_Toc369223338"/>
       <w:r>
         <w:lastRenderedPageBreak/>
         <w:t>Lab Manual</w:t>
       </w:r>
-      <w:bookmarkEnd w:id="28"/>
+      <w:bookmarkEnd w:id="27"/>
     </w:p>
     <w:p>
       <w:pPr>
@@ -21592,12 +21585,12 @@
       <w:pPr>
         <w:pStyle w:val="Heading1"/>
       </w:pPr>
-      <w:bookmarkStart w:id="29" w:name="_Toc369223339"/>
+      <w:bookmarkStart w:id="28" w:name="_Toc369223339"/>
       <w:r>
         <w:lastRenderedPageBreak/>
         <w:t>Conclusion</w:t>
       </w:r>
-      <w:bookmarkEnd w:id="29"/>
+      <w:bookmarkEnd w:id="28"/>
     </w:p>
     <w:p>
       <w:r>
@@ -21730,7 +21723,7 @@
               <w:noProof/>
               <w:sz w:val="22"/>
             </w:rPr>
-            <w:t>14</w:t>
+            <w:t>19</w:t>
           </w:r>
           <w:r>
             <w:rPr>
@@ -22185,6 +22178,7 @@
             <w:dataBinding w:prefixMappings="xmlns:ns0='http://schemas.openxmlformats.org/package/2006/metadata/core-properties' xmlns:ns1='http://purl.org/dc/elements/1.1/'" w:xpath="/ns0:coreProperties[1]/ns1:title[1]" w:storeItemID="{6C3C8BC8-F283-45AE-878A-BAB7291924A1}"/>
             <w:text/>
           </w:sdtPr>
+          <w:sdtEndPr/>
           <w:sdtContent>
             <w:p>
               <w:pPr>
@@ -22224,6 +22218,7 @@
             <w:dataBinding w:prefixMappings="xmlns:ns0='http://schemas.openxmlformats.org/package/2006/metadata/core-properties' xmlns:ns1='http://purl.org/dc/elements/1.1/'" w:xpath="/ns0:coreProperties[1]/ns1:subject[1]" w:storeItemID="{6C3C8BC8-F283-45AE-878A-BAB7291924A1}"/>
             <w:text/>
           </w:sdtPr>
+          <w:sdtEndPr/>
           <w:sdtContent>
             <w:p>
               <w:pPr>
@@ -22258,6 +22253,7 @@
             <w:dataBinding w:prefixMappings="xmlns:ns0='http://schemas.openxmlformats.org/package/2006/metadata/core-properties' xmlns:ns1='http://purl.org/dc/elements/1.1/'" w:xpath="/ns0:coreProperties[1]/ns1:creator[1]" w:storeItemID="{6C3C8BC8-F283-45AE-878A-BAB7291924A1}"/>
             <w:text/>
           </w:sdtPr>
+          <w:sdtEndPr/>
           <w:sdtContent>
             <w:p>
               <w:pPr>
@@ -22326,7 +22322,7 @@
               <w:noProof/>
               <w:sz w:val="22"/>
             </w:rPr>
-            <w:t>14</w:t>
+            <w:t>19</w:t>
           </w:r>
           <w:r>
             <w:rPr>
@@ -22487,7 +22483,7 @@
         <v:path o:extrusionok="f" gradientshapeok="t" o:connecttype="rect"/>
         <o:lock v:ext="edit" aspectratio="t"/>
       </v:shapetype>
-      <v:shape id="_x0000_i1070" type="#_x0000_t75" style="width:28.1pt;height:20.2pt;visibility:visible;mso-wrap-style:square" o:bullet="t">
+      <v:shape id="_x0000_i1027" type="#_x0000_t75" style="width:28.1pt;height:20.2pt;visibility:visible;mso-wrap-style:square" o:bullet="t">
         <v:imagedata r:id="rId1" o:title=""/>
       </v:shape>
     </w:pict>
@@ -24000,6 +23996,7 @@
   <w:style w:type="character" w:default="1" w:styleId="DefaultParagraphFont">
     <w:name w:val="Default Paragraph Font"/>
     <w:uiPriority w:val="1"/>
+    <w:semiHidden/>
     <w:unhideWhenUsed/>
   </w:style>
   <w:style w:type="table" w:default="1" w:styleId="TableNormal">
@@ -24611,6 +24608,7 @@
   <w:style w:type="character" w:default="1" w:styleId="DefaultParagraphFont">
     <w:name w:val="Default Paragraph Font"/>
     <w:uiPriority w:val="1"/>
+    <w:semiHidden/>
     <w:unhideWhenUsed/>
   </w:style>
   <w:style w:type="table" w:default="1" w:styleId="TableNormal">
@@ -25270,7 +25268,7 @@
 </file>
 
 <file path=customXml/itemProps1.xml><?xml version="1.0" encoding="utf-8"?>
-<ds:datastoreItem xmlns:ds="http://schemas.openxmlformats.org/officeDocument/2006/customXml" ds:itemID="{80EAFE7E-1BF8-466E-A684-2B507CF3CB50}">
+<ds:datastoreItem xmlns:ds="http://schemas.openxmlformats.org/officeDocument/2006/customXml" ds:itemID="{A4FD7A59-B643-4097-A494-371C7634E748}">
   <ds:schemaRefs>
     <ds:schemaRef ds:uri="http://schemas.openxmlformats.org/officeDocument/2006/bibliography"/>
   </ds:schemaRefs>

</xml_diff>

<commit_message>
Fix repeated start diagram to use R
</commit_message>
<xml_diff>
--- a/ee3/ee3_document.docx
+++ b/ee3/ee3_document.docx
@@ -5759,6 +5759,8 @@
       <w:r>
         <w:t xml:space="preserve"> (to device address 0x2A, slave-to-master read mode):</w:t>
       </w:r>
+      <w:bookmarkStart w:id="15" w:name="_GoBack"/>
+      <w:bookmarkEnd w:id="15"/>
     </w:p>
     <w:p>
       <w:r>
@@ -5769,7 +5771,7 @@
           <wp:inline distT="0" distB="0" distL="0" distR="0">
             <wp:extent cx="5971032" cy="1435608"/>
             <wp:effectExtent l="0" t="0" r="0" b="0"/>
-            <wp:docPr id="20" name="Picture 20" descr="C:\Users\Ducky\Documents\GitHub\training-docs\ee3\images\waveform-digital-i2c-repeatedstart.png"/>
+            <wp:docPr id="27" name="Picture 27" descr="C:\Users\Ducky\Documents\GitHub\training-docs\ee3\images\waveform-digital-i2c-repeatedstart.png"/>
             <wp:cNvGraphicFramePr>
               <a:graphicFrameLocks xmlns:a="http://schemas.openxmlformats.org/drawingml/2006/main" noChangeAspect="1"/>
             </wp:cNvGraphicFramePr>
@@ -5777,7 +5779,7 @@
               <a:graphicData uri="http://schemas.openxmlformats.org/drawingml/2006/picture">
                 <pic:pic xmlns:pic="http://schemas.openxmlformats.org/drawingml/2006/picture">
                   <pic:nvPicPr>
-                    <pic:cNvPr id="0" name="Picture 6" descr="C:\Users\Ducky\Documents\GitHub\training-docs\ee3\images\waveform-digital-i2c-repeatedstart.png"/>
+                    <pic:cNvPr id="0" name="Picture 10" descr="C:\Users\Ducky\Documents\GitHub\training-docs\ee3\images\waveform-digital-i2c-repeatedstart.png"/>
                     <pic:cNvPicPr>
                       <a:picLocks noChangeAspect="1" noChangeArrowheads="1"/>
                     </pic:cNvPicPr>
@@ -5910,8 +5912,6 @@
       </w:r>
     </w:p>
     <w:p>
-      <w:bookmarkStart w:id="15" w:name="_GoBack"/>
-      <w:bookmarkEnd w:id="15"/>
       <w:r>
         <w:rPr>
           <w:noProof/>
@@ -31099,7 +31099,7 @@
               <w:noProof/>
               <w:sz w:val="22"/>
             </w:rPr>
-            <w:t>14</w:t>
+            <w:t>13</w:t>
           </w:r>
           <w:r>
             <w:rPr>
@@ -31683,7 +31683,7 @@
               <w:noProof/>
               <w:sz w:val="22"/>
             </w:rPr>
-            <w:t>14</w:t>
+            <w:t>13</w:t>
           </w:r>
           <w:r>
             <w:rPr>
@@ -31844,7 +31844,7 @@
         <v:path o:extrusionok="f" gradientshapeok="t" o:connecttype="rect"/>
         <o:lock v:ext="edit" aspectratio="t"/>
       </v:shapetype>
-      <v:shape id="_x0000_i1046" type="#_x0000_t75" style="width:28.1pt;height:20.2pt;visibility:visible;mso-wrap-style:square" o:bullet="t">
+      <v:shape id="_x0000_i1047" type="#_x0000_t75" style="width:28.1pt;height:20.2pt;visibility:visible;mso-wrap-style:square" o:bullet="t">
         <v:imagedata r:id="rId1" o:title=""/>
       </v:shape>
     </w:pict>
@@ -34718,7 +34718,7 @@
 </file>
 
 <file path=customXml/itemProps1.xml><?xml version="1.0" encoding="utf-8"?>
-<ds:datastoreItem xmlns:ds="http://schemas.openxmlformats.org/officeDocument/2006/customXml" ds:itemID="{AE26AAFB-66FB-4ADF-A61B-05D0F5CCF061}">
+<ds:datastoreItem xmlns:ds="http://schemas.openxmlformats.org/officeDocument/2006/customXml" ds:itemID="{7FFE7C05-072B-481F-BA7E-95BDA7C0E1DD}">
   <ds:schemaRefs>
     <ds:schemaRef ds:uri="http://schemas.openxmlformats.org/officeDocument/2006/bibliography"/>
   </ds:schemaRefs>

</xml_diff>

<commit_message>
Update table of contents, footer
</commit_message>
<xml_diff>
--- a/ee3/ee3_document.docx
+++ b/ee3/ee3_document.docx
@@ -220,7 +220,7 @@
             </w:rPr>
             <w:fldChar w:fldCharType="separate"/>
           </w:r>
-          <w:hyperlink w:anchor="_Toc369223313" w:history="1">
+          <w:hyperlink w:anchor="_Toc369293545" w:history="1">
             <w:r>
               <w:rPr>
                 <w:rStyle w:val="Hyperlink"/>
@@ -251,7 +251,7 @@
                 <w:noProof/>
                 <w:webHidden/>
               </w:rPr>
-              <w:instrText xml:space="preserve"> PAGEREF _Toc369223313 \h </w:instrText>
+              <w:instrText xml:space="preserve"> PAGEREF _Toc369293545 \h </w:instrText>
             </w:r>
             <w:r>
               <w:rPr>
@@ -301,7 +301,7 @@
               <w:lang w:eastAsia="en-US"/>
             </w:rPr>
           </w:pPr>
-          <w:hyperlink w:anchor="_Toc369223314" w:history="1">
+          <w:hyperlink w:anchor="_Toc369293546" w:history="1">
             <w:r>
               <w:rPr>
                 <w:rStyle w:val="Hyperlink"/>
@@ -332,7 +332,7 @@
                 <w:noProof/>
                 <w:webHidden/>
               </w:rPr>
-              <w:instrText xml:space="preserve"> PAGEREF _Toc369223314 \h </w:instrText>
+              <w:instrText xml:space="preserve"> PAGEREF _Toc369293546 \h </w:instrText>
             </w:r>
             <w:r>
               <w:rPr>
@@ -382,7 +382,7 @@
               <w:lang w:eastAsia="en-US"/>
             </w:rPr>
           </w:pPr>
-          <w:hyperlink w:anchor="_Toc369223315" w:history="1">
+          <w:hyperlink w:anchor="_Toc369293547" w:history="1">
             <w:r>
               <w:rPr>
                 <w:rStyle w:val="Hyperlink"/>
@@ -413,7 +413,7 @@
                 <w:noProof/>
                 <w:webHidden/>
               </w:rPr>
-              <w:instrText xml:space="preserve"> PAGEREF _Toc369223315 \h </w:instrText>
+              <w:instrText xml:space="preserve"> PAGEREF _Toc369293547 \h </w:instrText>
             </w:r>
             <w:r>
               <w:rPr>
@@ -463,7 +463,7 @@
               <w:lang w:eastAsia="en-US"/>
             </w:rPr>
           </w:pPr>
-          <w:hyperlink w:anchor="_Toc369223316" w:history="1">
+          <w:hyperlink w:anchor="_Toc369293548" w:history="1">
             <w:r>
               <w:rPr>
                 <w:rStyle w:val="Hyperlink"/>
@@ -494,88 +494,7 @@
                 <w:noProof/>
                 <w:webHidden/>
               </w:rPr>
-              <w:instrText xml:space="preserve"> PAGEREF _Toc369223316 \h </w:instrText>
-            </w:r>
-            <w:r>
-              <w:rPr>
-                <w:rFonts w:asciiTheme="minorHAnsi" w:hAnsiTheme="minorHAnsi"/>
-                <w:noProof/>
-                <w:webHidden/>
-              </w:rPr>
-            </w:r>
-            <w:r>
-              <w:rPr>
-                <w:rFonts w:asciiTheme="minorHAnsi" w:hAnsiTheme="minorHAnsi"/>
-                <w:noProof/>
-                <w:webHidden/>
-              </w:rPr>
-              <w:fldChar w:fldCharType="separate"/>
-            </w:r>
-            <w:r>
-              <w:rPr>
-                <w:rFonts w:asciiTheme="minorHAnsi" w:hAnsiTheme="minorHAnsi"/>
-                <w:noProof/>
-                <w:webHidden/>
-              </w:rPr>
-              <w:t>3</w:t>
-            </w:r>
-            <w:r>
-              <w:rPr>
-                <w:rFonts w:asciiTheme="minorHAnsi" w:hAnsiTheme="minorHAnsi"/>
-                <w:noProof/>
-                <w:webHidden/>
-              </w:rPr>
-              <w:fldChar w:fldCharType="end"/>
-            </w:r>
-          </w:hyperlink>
-        </w:p>
-        <w:p>
-          <w:pPr>
-            <w:pStyle w:val="TOC1"/>
-            <w:tabs>
-              <w:tab w:val="right" w:leader="dot" w:pos="10790"/>
-            </w:tabs>
-            <w:spacing w:after="0"/>
-            <w:rPr>
-              <w:rFonts w:asciiTheme="minorHAnsi" w:hAnsiTheme="minorHAnsi"/>
-              <w:noProof/>
-              <w:color w:val="auto"/>
-              <w:sz w:val="22"/>
-              <w:lang w:eastAsia="en-US"/>
-            </w:rPr>
-          </w:pPr>
-          <w:hyperlink w:anchor="_Toc369223317" w:history="1">
-            <w:r>
-              <w:rPr>
-                <w:rStyle w:val="Hyperlink"/>
-                <w:rFonts w:asciiTheme="minorHAnsi" w:hAnsiTheme="minorHAnsi"/>
-                <w:noProof/>
-              </w:rPr>
-              <w:t>Introduction</w:t>
-            </w:r>
-            <w:r>
-              <w:rPr>
-                <w:rFonts w:asciiTheme="minorHAnsi" w:hAnsiTheme="minorHAnsi"/>
-                <w:noProof/>
-                <w:webHidden/>
-              </w:rPr>
-              <w:tab/>
-            </w:r>
-            <w:r>
-              <w:rPr>
-                <w:rFonts w:asciiTheme="minorHAnsi" w:hAnsiTheme="minorHAnsi"/>
-                <w:noProof/>
-                <w:webHidden/>
-              </w:rPr>
-              <w:fldChar w:fldCharType="begin"/>
-            </w:r>
-            <w:r>
-              <w:rPr>
-                <w:rFonts w:asciiTheme="minorHAnsi" w:hAnsiTheme="minorHAnsi"/>
-                <w:noProof/>
-                <w:webHidden/>
-              </w:rPr>
-              <w:instrText xml:space="preserve"> PAGEREF _Toc369223317 \h </w:instrText>
+              <w:instrText xml:space="preserve"> PAGEREF _Toc369293548 \h </w:instrText>
             </w:r>
             <w:r>
               <w:rPr>
@@ -612,7 +531,7 @@
         </w:p>
         <w:p>
           <w:pPr>
-            <w:pStyle w:val="TOC2"/>
+            <w:pStyle w:val="TOC1"/>
             <w:tabs>
               <w:tab w:val="right" w:leader="dot" w:pos="10790"/>
             </w:tabs>
@@ -625,14 +544,14 @@
               <w:lang w:eastAsia="en-US"/>
             </w:rPr>
           </w:pPr>
-          <w:hyperlink w:anchor="_Toc369223318" w:history="1">
+          <w:hyperlink w:anchor="_Toc369293549" w:history="1">
             <w:r>
               <w:rPr>
                 <w:rStyle w:val="Hyperlink"/>
                 <w:rFonts w:asciiTheme="minorHAnsi" w:hAnsiTheme="minorHAnsi"/>
                 <w:noProof/>
               </w:rPr>
-              <w:t>Basics: Communications</w:t>
+              <w:t>Introduction</w:t>
             </w:r>
             <w:r>
               <w:rPr>
@@ -656,250 +575,7 @@
                 <w:noProof/>
                 <w:webHidden/>
               </w:rPr>
-              <w:instrText xml:space="preserve"> PAGEREF _Toc369223318 \h </w:instrText>
-            </w:r>
-            <w:r>
-              <w:rPr>
-                <w:rFonts w:asciiTheme="minorHAnsi" w:hAnsiTheme="minorHAnsi"/>
-                <w:noProof/>
-                <w:webHidden/>
-              </w:rPr>
-            </w:r>
-            <w:r>
-              <w:rPr>
-                <w:rFonts w:asciiTheme="minorHAnsi" w:hAnsiTheme="minorHAnsi"/>
-                <w:noProof/>
-                <w:webHidden/>
-              </w:rPr>
-              <w:fldChar w:fldCharType="separate"/>
-            </w:r>
-            <w:r>
-              <w:rPr>
-                <w:rFonts w:asciiTheme="minorHAnsi" w:hAnsiTheme="minorHAnsi"/>
-                <w:noProof/>
-                <w:webHidden/>
-              </w:rPr>
-              <w:t>4</w:t>
-            </w:r>
-            <w:r>
-              <w:rPr>
-                <w:rFonts w:asciiTheme="minorHAnsi" w:hAnsiTheme="minorHAnsi"/>
-                <w:noProof/>
-                <w:webHidden/>
-              </w:rPr>
-              <w:fldChar w:fldCharType="end"/>
-            </w:r>
-          </w:hyperlink>
-        </w:p>
-        <w:p>
-          <w:pPr>
-            <w:pStyle w:val="TOC2"/>
-            <w:tabs>
-              <w:tab w:val="right" w:leader="dot" w:pos="10790"/>
-            </w:tabs>
-            <w:spacing w:after="0"/>
-            <w:rPr>
-              <w:rFonts w:asciiTheme="minorHAnsi" w:hAnsiTheme="minorHAnsi"/>
-              <w:noProof/>
-              <w:color w:val="auto"/>
-              <w:sz w:val="22"/>
-              <w:lang w:eastAsia="en-US"/>
-            </w:rPr>
-          </w:pPr>
-          <w:hyperlink w:anchor="_Toc369223319" w:history="1">
-            <w:r>
-              <w:rPr>
-                <w:rStyle w:val="Hyperlink"/>
-                <w:rFonts w:asciiTheme="minorHAnsi" w:hAnsiTheme="minorHAnsi"/>
-                <w:noProof/>
-              </w:rPr>
-              <w:t>Basics: Analog and Digital Signals</w:t>
-            </w:r>
-            <w:r>
-              <w:rPr>
-                <w:rFonts w:asciiTheme="minorHAnsi" w:hAnsiTheme="minorHAnsi"/>
-                <w:noProof/>
-                <w:webHidden/>
-              </w:rPr>
-              <w:tab/>
-            </w:r>
-            <w:r>
-              <w:rPr>
-                <w:rFonts w:asciiTheme="minorHAnsi" w:hAnsiTheme="minorHAnsi"/>
-                <w:noProof/>
-                <w:webHidden/>
-              </w:rPr>
-              <w:fldChar w:fldCharType="begin"/>
-            </w:r>
-            <w:r>
-              <w:rPr>
-                <w:rFonts w:asciiTheme="minorHAnsi" w:hAnsiTheme="minorHAnsi"/>
-                <w:noProof/>
-                <w:webHidden/>
-              </w:rPr>
-              <w:instrText xml:space="preserve"> PAGEREF _Toc369223319 \h </w:instrText>
-            </w:r>
-            <w:r>
-              <w:rPr>
-                <w:rFonts w:asciiTheme="minorHAnsi" w:hAnsiTheme="minorHAnsi"/>
-                <w:noProof/>
-                <w:webHidden/>
-              </w:rPr>
-            </w:r>
-            <w:r>
-              <w:rPr>
-                <w:rFonts w:asciiTheme="minorHAnsi" w:hAnsiTheme="minorHAnsi"/>
-                <w:noProof/>
-                <w:webHidden/>
-              </w:rPr>
-              <w:fldChar w:fldCharType="separate"/>
-            </w:r>
-            <w:r>
-              <w:rPr>
-                <w:rFonts w:asciiTheme="minorHAnsi" w:hAnsiTheme="minorHAnsi"/>
-                <w:noProof/>
-                <w:webHidden/>
-              </w:rPr>
-              <w:t>4</w:t>
-            </w:r>
-            <w:r>
-              <w:rPr>
-                <w:rFonts w:asciiTheme="minorHAnsi" w:hAnsiTheme="minorHAnsi"/>
-                <w:noProof/>
-                <w:webHidden/>
-              </w:rPr>
-              <w:fldChar w:fldCharType="end"/>
-            </w:r>
-          </w:hyperlink>
-        </w:p>
-        <w:p>
-          <w:pPr>
-            <w:pStyle w:val="TOC2"/>
-            <w:tabs>
-              <w:tab w:val="right" w:leader="dot" w:pos="10790"/>
-            </w:tabs>
-            <w:spacing w:after="0"/>
-            <w:rPr>
-              <w:rFonts w:asciiTheme="minorHAnsi" w:hAnsiTheme="minorHAnsi"/>
-              <w:noProof/>
-              <w:color w:val="auto"/>
-              <w:sz w:val="22"/>
-              <w:lang w:eastAsia="en-US"/>
-            </w:rPr>
-          </w:pPr>
-          <w:hyperlink w:anchor="_Toc369223320" w:history="1">
-            <w:r>
-              <w:rPr>
-                <w:rStyle w:val="Hyperlink"/>
-                <w:rFonts w:asciiTheme="minorHAnsi" w:hAnsiTheme="minorHAnsi"/>
-                <w:noProof/>
-              </w:rPr>
-              <w:t>Reading Waveform Plots</w:t>
-            </w:r>
-            <w:r>
-              <w:rPr>
-                <w:rFonts w:asciiTheme="minorHAnsi" w:hAnsiTheme="minorHAnsi"/>
-                <w:noProof/>
-                <w:webHidden/>
-              </w:rPr>
-              <w:tab/>
-            </w:r>
-            <w:r>
-              <w:rPr>
-                <w:rFonts w:asciiTheme="minorHAnsi" w:hAnsiTheme="minorHAnsi"/>
-                <w:noProof/>
-                <w:webHidden/>
-              </w:rPr>
-              <w:fldChar w:fldCharType="begin"/>
-            </w:r>
-            <w:r>
-              <w:rPr>
-                <w:rFonts w:asciiTheme="minorHAnsi" w:hAnsiTheme="minorHAnsi"/>
-                <w:noProof/>
-                <w:webHidden/>
-              </w:rPr>
-              <w:instrText xml:space="preserve"> PAGEREF _Toc369223320 \h </w:instrText>
-            </w:r>
-            <w:r>
-              <w:rPr>
-                <w:rFonts w:asciiTheme="minorHAnsi" w:hAnsiTheme="minorHAnsi"/>
-                <w:noProof/>
-                <w:webHidden/>
-              </w:rPr>
-            </w:r>
-            <w:r>
-              <w:rPr>
-                <w:rFonts w:asciiTheme="minorHAnsi" w:hAnsiTheme="minorHAnsi"/>
-                <w:noProof/>
-                <w:webHidden/>
-              </w:rPr>
-              <w:fldChar w:fldCharType="separate"/>
-            </w:r>
-            <w:r>
-              <w:rPr>
-                <w:rFonts w:asciiTheme="minorHAnsi" w:hAnsiTheme="minorHAnsi"/>
-                <w:noProof/>
-                <w:webHidden/>
-              </w:rPr>
-              <w:t>4</w:t>
-            </w:r>
-            <w:r>
-              <w:rPr>
-                <w:rFonts w:asciiTheme="minorHAnsi" w:hAnsiTheme="minorHAnsi"/>
-                <w:noProof/>
-                <w:webHidden/>
-              </w:rPr>
-              <w:fldChar w:fldCharType="end"/>
-            </w:r>
-          </w:hyperlink>
-        </w:p>
-        <w:p>
-          <w:pPr>
-            <w:pStyle w:val="TOC2"/>
-            <w:tabs>
-              <w:tab w:val="right" w:leader="dot" w:pos="10790"/>
-            </w:tabs>
-            <w:spacing w:after="0"/>
-            <w:rPr>
-              <w:rFonts w:asciiTheme="minorHAnsi" w:hAnsiTheme="minorHAnsi"/>
-              <w:noProof/>
-              <w:color w:val="auto"/>
-              <w:sz w:val="22"/>
-              <w:lang w:eastAsia="en-US"/>
-            </w:rPr>
-          </w:pPr>
-          <w:hyperlink w:anchor="_Toc369223321" w:history="1">
-            <w:r>
-              <w:rPr>
-                <w:rStyle w:val="Hyperlink"/>
-                <w:rFonts w:asciiTheme="minorHAnsi" w:hAnsiTheme="minorHAnsi"/>
-                <w:noProof/>
-              </w:rPr>
-              <w:t>Digital Communications</w:t>
-            </w:r>
-            <w:r>
-              <w:rPr>
-                <w:rFonts w:asciiTheme="minorHAnsi" w:hAnsiTheme="minorHAnsi"/>
-                <w:noProof/>
-                <w:webHidden/>
-              </w:rPr>
-              <w:tab/>
-            </w:r>
-            <w:r>
-              <w:rPr>
-                <w:rFonts w:asciiTheme="minorHAnsi" w:hAnsiTheme="minorHAnsi"/>
-                <w:noProof/>
-                <w:webHidden/>
-              </w:rPr>
-              <w:fldChar w:fldCharType="begin"/>
-            </w:r>
-            <w:r>
-              <w:rPr>
-                <w:rFonts w:asciiTheme="minorHAnsi" w:hAnsiTheme="minorHAnsi"/>
-                <w:noProof/>
-                <w:webHidden/>
-              </w:rPr>
-              <w:instrText xml:space="preserve"> PAGEREF _Toc369223321 \h </w:instrText>
+              <w:instrText xml:space="preserve"> PAGEREF _Toc369293549 \h </w:instrText>
             </w:r>
             <w:r>
               <w:rPr>
@@ -949,14 +625,14 @@
               <w:lang w:eastAsia="en-US"/>
             </w:rPr>
           </w:pPr>
-          <w:hyperlink w:anchor="_Toc369223322" w:history="1">
+          <w:hyperlink w:anchor="_Toc369293550" w:history="1">
             <w:r>
               <w:rPr>
                 <w:rStyle w:val="Hyperlink"/>
                 <w:rFonts w:asciiTheme="minorHAnsi" w:hAnsiTheme="minorHAnsi"/>
                 <w:noProof/>
               </w:rPr>
-              <w:t>Digital Communications Standards</w:t>
+              <w:t>Basics: Communications</w:t>
             </w:r>
             <w:r>
               <w:rPr>
@@ -980,7 +656,250 @@
                 <w:noProof/>
                 <w:webHidden/>
               </w:rPr>
-              <w:instrText xml:space="preserve"> PAGEREF _Toc369223322 \h </w:instrText>
+              <w:instrText xml:space="preserve"> PAGEREF _Toc369293550 \h </w:instrText>
+            </w:r>
+            <w:r>
+              <w:rPr>
+                <w:rFonts w:asciiTheme="minorHAnsi" w:hAnsiTheme="minorHAnsi"/>
+                <w:noProof/>
+                <w:webHidden/>
+              </w:rPr>
+            </w:r>
+            <w:r>
+              <w:rPr>
+                <w:rFonts w:asciiTheme="minorHAnsi" w:hAnsiTheme="minorHAnsi"/>
+                <w:noProof/>
+                <w:webHidden/>
+              </w:rPr>
+              <w:fldChar w:fldCharType="separate"/>
+            </w:r>
+            <w:r>
+              <w:rPr>
+                <w:rFonts w:asciiTheme="minorHAnsi" w:hAnsiTheme="minorHAnsi"/>
+                <w:noProof/>
+                <w:webHidden/>
+              </w:rPr>
+              <w:t>5</w:t>
+            </w:r>
+            <w:r>
+              <w:rPr>
+                <w:rFonts w:asciiTheme="minorHAnsi" w:hAnsiTheme="minorHAnsi"/>
+                <w:noProof/>
+                <w:webHidden/>
+              </w:rPr>
+              <w:fldChar w:fldCharType="end"/>
+            </w:r>
+          </w:hyperlink>
+        </w:p>
+        <w:p>
+          <w:pPr>
+            <w:pStyle w:val="TOC2"/>
+            <w:tabs>
+              <w:tab w:val="right" w:leader="dot" w:pos="10790"/>
+            </w:tabs>
+            <w:spacing w:after="0"/>
+            <w:rPr>
+              <w:rFonts w:asciiTheme="minorHAnsi" w:hAnsiTheme="minorHAnsi"/>
+              <w:noProof/>
+              <w:color w:val="auto"/>
+              <w:sz w:val="22"/>
+              <w:lang w:eastAsia="en-US"/>
+            </w:rPr>
+          </w:pPr>
+          <w:hyperlink w:anchor="_Toc369293551" w:history="1">
+            <w:r>
+              <w:rPr>
+                <w:rStyle w:val="Hyperlink"/>
+                <w:rFonts w:asciiTheme="minorHAnsi" w:hAnsiTheme="minorHAnsi"/>
+                <w:noProof/>
+              </w:rPr>
+              <w:t>Basics: Analog and Digital Signals</w:t>
+            </w:r>
+            <w:r>
+              <w:rPr>
+                <w:rFonts w:asciiTheme="minorHAnsi" w:hAnsiTheme="minorHAnsi"/>
+                <w:noProof/>
+                <w:webHidden/>
+              </w:rPr>
+              <w:tab/>
+            </w:r>
+            <w:r>
+              <w:rPr>
+                <w:rFonts w:asciiTheme="minorHAnsi" w:hAnsiTheme="minorHAnsi"/>
+                <w:noProof/>
+                <w:webHidden/>
+              </w:rPr>
+              <w:fldChar w:fldCharType="begin"/>
+            </w:r>
+            <w:r>
+              <w:rPr>
+                <w:rFonts w:asciiTheme="minorHAnsi" w:hAnsiTheme="minorHAnsi"/>
+                <w:noProof/>
+                <w:webHidden/>
+              </w:rPr>
+              <w:instrText xml:space="preserve"> PAGEREF _Toc369293551 \h </w:instrText>
+            </w:r>
+            <w:r>
+              <w:rPr>
+                <w:rFonts w:asciiTheme="minorHAnsi" w:hAnsiTheme="minorHAnsi"/>
+                <w:noProof/>
+                <w:webHidden/>
+              </w:rPr>
+            </w:r>
+            <w:r>
+              <w:rPr>
+                <w:rFonts w:asciiTheme="minorHAnsi" w:hAnsiTheme="minorHAnsi"/>
+                <w:noProof/>
+                <w:webHidden/>
+              </w:rPr>
+              <w:fldChar w:fldCharType="separate"/>
+            </w:r>
+            <w:r>
+              <w:rPr>
+                <w:rFonts w:asciiTheme="minorHAnsi" w:hAnsiTheme="minorHAnsi"/>
+                <w:noProof/>
+                <w:webHidden/>
+              </w:rPr>
+              <w:t>5</w:t>
+            </w:r>
+            <w:r>
+              <w:rPr>
+                <w:rFonts w:asciiTheme="minorHAnsi" w:hAnsiTheme="minorHAnsi"/>
+                <w:noProof/>
+                <w:webHidden/>
+              </w:rPr>
+              <w:fldChar w:fldCharType="end"/>
+            </w:r>
+          </w:hyperlink>
+        </w:p>
+        <w:p>
+          <w:pPr>
+            <w:pStyle w:val="TOC2"/>
+            <w:tabs>
+              <w:tab w:val="right" w:leader="dot" w:pos="10790"/>
+            </w:tabs>
+            <w:spacing w:after="0"/>
+            <w:rPr>
+              <w:rFonts w:asciiTheme="minorHAnsi" w:hAnsiTheme="minorHAnsi"/>
+              <w:noProof/>
+              <w:color w:val="auto"/>
+              <w:sz w:val="22"/>
+              <w:lang w:eastAsia="en-US"/>
+            </w:rPr>
+          </w:pPr>
+          <w:hyperlink w:anchor="_Toc369293552" w:history="1">
+            <w:r>
+              <w:rPr>
+                <w:rStyle w:val="Hyperlink"/>
+                <w:rFonts w:asciiTheme="minorHAnsi" w:hAnsiTheme="minorHAnsi"/>
+                <w:noProof/>
+              </w:rPr>
+              <w:t>Reading Waveform Plots</w:t>
+            </w:r>
+            <w:r>
+              <w:rPr>
+                <w:rFonts w:asciiTheme="minorHAnsi" w:hAnsiTheme="minorHAnsi"/>
+                <w:noProof/>
+                <w:webHidden/>
+              </w:rPr>
+              <w:tab/>
+            </w:r>
+            <w:r>
+              <w:rPr>
+                <w:rFonts w:asciiTheme="minorHAnsi" w:hAnsiTheme="minorHAnsi"/>
+                <w:noProof/>
+                <w:webHidden/>
+              </w:rPr>
+              <w:fldChar w:fldCharType="begin"/>
+            </w:r>
+            <w:r>
+              <w:rPr>
+                <w:rFonts w:asciiTheme="minorHAnsi" w:hAnsiTheme="minorHAnsi"/>
+                <w:noProof/>
+                <w:webHidden/>
+              </w:rPr>
+              <w:instrText xml:space="preserve"> PAGEREF _Toc369293552 \h </w:instrText>
+            </w:r>
+            <w:r>
+              <w:rPr>
+                <w:rFonts w:asciiTheme="minorHAnsi" w:hAnsiTheme="minorHAnsi"/>
+                <w:noProof/>
+                <w:webHidden/>
+              </w:rPr>
+            </w:r>
+            <w:r>
+              <w:rPr>
+                <w:rFonts w:asciiTheme="minorHAnsi" w:hAnsiTheme="minorHAnsi"/>
+                <w:noProof/>
+                <w:webHidden/>
+              </w:rPr>
+              <w:fldChar w:fldCharType="separate"/>
+            </w:r>
+            <w:r>
+              <w:rPr>
+                <w:rFonts w:asciiTheme="minorHAnsi" w:hAnsiTheme="minorHAnsi"/>
+                <w:noProof/>
+                <w:webHidden/>
+              </w:rPr>
+              <w:t>5</w:t>
+            </w:r>
+            <w:r>
+              <w:rPr>
+                <w:rFonts w:asciiTheme="minorHAnsi" w:hAnsiTheme="minorHAnsi"/>
+                <w:noProof/>
+                <w:webHidden/>
+              </w:rPr>
+              <w:fldChar w:fldCharType="end"/>
+            </w:r>
+          </w:hyperlink>
+        </w:p>
+        <w:p>
+          <w:pPr>
+            <w:pStyle w:val="TOC2"/>
+            <w:tabs>
+              <w:tab w:val="right" w:leader="dot" w:pos="10790"/>
+            </w:tabs>
+            <w:spacing w:after="0"/>
+            <w:rPr>
+              <w:rFonts w:asciiTheme="minorHAnsi" w:hAnsiTheme="minorHAnsi"/>
+              <w:noProof/>
+              <w:color w:val="auto"/>
+              <w:sz w:val="22"/>
+              <w:lang w:eastAsia="en-US"/>
+            </w:rPr>
+          </w:pPr>
+          <w:hyperlink w:anchor="_Toc369293553" w:history="1">
+            <w:r>
+              <w:rPr>
+                <w:rStyle w:val="Hyperlink"/>
+                <w:rFonts w:asciiTheme="minorHAnsi" w:hAnsiTheme="minorHAnsi"/>
+                <w:noProof/>
+              </w:rPr>
+              <w:t>Digital Communications</w:t>
+            </w:r>
+            <w:r>
+              <w:rPr>
+                <w:rFonts w:asciiTheme="minorHAnsi" w:hAnsiTheme="minorHAnsi"/>
+                <w:noProof/>
+                <w:webHidden/>
+              </w:rPr>
+              <w:tab/>
+            </w:r>
+            <w:r>
+              <w:rPr>
+                <w:rFonts w:asciiTheme="minorHAnsi" w:hAnsiTheme="minorHAnsi"/>
+                <w:noProof/>
+                <w:webHidden/>
+              </w:rPr>
+              <w:fldChar w:fldCharType="begin"/>
+            </w:r>
+            <w:r>
+              <w:rPr>
+                <w:rFonts w:asciiTheme="minorHAnsi" w:hAnsiTheme="minorHAnsi"/>
+                <w:noProof/>
+                <w:webHidden/>
+              </w:rPr>
+              <w:instrText xml:space="preserve"> PAGEREF _Toc369293553 \h </w:instrText>
             </w:r>
             <w:r>
               <w:rPr>
@@ -1017,7 +936,7 @@
         </w:p>
         <w:p>
           <w:pPr>
-            <w:pStyle w:val="TOC1"/>
+            <w:pStyle w:val="TOC2"/>
             <w:tabs>
               <w:tab w:val="right" w:leader="dot" w:pos="10790"/>
             </w:tabs>
@@ -1030,7 +949,7 @@
               <w:lang w:eastAsia="en-US"/>
             </w:rPr>
           </w:pPr>
-          <w:hyperlink w:anchor="_Toc369223323" w:history="1">
+          <w:hyperlink w:anchor="_Toc369293554" w:history="1">
             <w:r>
               <w:rPr>
                 <w:rStyle w:val="Hyperlink"/>
@@ -1061,7 +980,7 @@
                 <w:noProof/>
                 <w:webHidden/>
               </w:rPr>
-              <w:instrText xml:space="preserve"> PAGEREF _Toc369223323 \h </w:instrText>
+              <w:instrText xml:space="preserve"> PAGEREF _Toc369293554 \h </w:instrText>
             </w:r>
             <w:r>
               <w:rPr>
@@ -1098,7 +1017,7 @@
         </w:p>
         <w:p>
           <w:pPr>
-            <w:pStyle w:val="TOC2"/>
+            <w:pStyle w:val="TOC1"/>
             <w:tabs>
               <w:tab w:val="right" w:leader="dot" w:pos="10790"/>
             </w:tabs>
@@ -1111,14 +1030,14 @@
               <w:lang w:eastAsia="en-US"/>
             </w:rPr>
           </w:pPr>
-          <w:hyperlink w:anchor="_Toc369223324" w:history="1">
+          <w:hyperlink w:anchor="_Toc369293555" w:history="1">
             <w:r>
               <w:rPr>
                 <w:rStyle w:val="Hyperlink"/>
                 <w:rFonts w:asciiTheme="minorHAnsi" w:hAnsiTheme="minorHAnsi"/>
                 <w:noProof/>
               </w:rPr>
-              <w:t>UART, Universal Asynchronous Receiver-Transmitter</w:t>
+              <w:t>Digital Communications Standards</w:t>
             </w:r>
             <w:r>
               <w:rPr>
@@ -1142,88 +1061,7 @@
                 <w:noProof/>
                 <w:webHidden/>
               </w:rPr>
-              <w:instrText xml:space="preserve"> PAGEREF _Toc369223324 \h </w:instrText>
-            </w:r>
-            <w:r>
-              <w:rPr>
-                <w:rFonts w:asciiTheme="minorHAnsi" w:hAnsiTheme="minorHAnsi"/>
-                <w:noProof/>
-                <w:webHidden/>
-              </w:rPr>
-            </w:r>
-            <w:r>
-              <w:rPr>
-                <w:rFonts w:asciiTheme="minorHAnsi" w:hAnsiTheme="minorHAnsi"/>
-                <w:noProof/>
-                <w:webHidden/>
-              </w:rPr>
-              <w:fldChar w:fldCharType="separate"/>
-            </w:r>
-            <w:r>
-              <w:rPr>
-                <w:rFonts w:asciiTheme="minorHAnsi" w:hAnsiTheme="minorHAnsi"/>
-                <w:noProof/>
-                <w:webHidden/>
-              </w:rPr>
-              <w:t>7</w:t>
-            </w:r>
-            <w:r>
-              <w:rPr>
-                <w:rFonts w:asciiTheme="minorHAnsi" w:hAnsiTheme="minorHAnsi"/>
-                <w:noProof/>
-                <w:webHidden/>
-              </w:rPr>
-              <w:fldChar w:fldCharType="end"/>
-            </w:r>
-          </w:hyperlink>
-        </w:p>
-        <w:p>
-          <w:pPr>
-            <w:pStyle w:val="TOC2"/>
-            <w:tabs>
-              <w:tab w:val="right" w:leader="dot" w:pos="10790"/>
-            </w:tabs>
-            <w:spacing w:after="0"/>
-            <w:rPr>
-              <w:rFonts w:asciiTheme="minorHAnsi" w:hAnsiTheme="minorHAnsi"/>
-              <w:noProof/>
-              <w:color w:val="auto"/>
-              <w:sz w:val="22"/>
-              <w:lang w:eastAsia="en-US"/>
-            </w:rPr>
-          </w:pPr>
-          <w:hyperlink w:anchor="_Toc369223325" w:history="1">
-            <w:r>
-              <w:rPr>
-                <w:rStyle w:val="Hyperlink"/>
-                <w:rFonts w:asciiTheme="minorHAnsi" w:hAnsiTheme="minorHAnsi"/>
-                <w:noProof/>
-              </w:rPr>
-              <w:t>SPI, Serial Peripheral Interface</w:t>
-            </w:r>
-            <w:r>
-              <w:rPr>
-                <w:rFonts w:asciiTheme="minorHAnsi" w:hAnsiTheme="minorHAnsi"/>
-                <w:noProof/>
-                <w:webHidden/>
-              </w:rPr>
-              <w:tab/>
-            </w:r>
-            <w:r>
-              <w:rPr>
-                <w:rFonts w:asciiTheme="minorHAnsi" w:hAnsiTheme="minorHAnsi"/>
-                <w:noProof/>
-                <w:webHidden/>
-              </w:rPr>
-              <w:fldChar w:fldCharType="begin"/>
-            </w:r>
-            <w:r>
-              <w:rPr>
-                <w:rFonts w:asciiTheme="minorHAnsi" w:hAnsiTheme="minorHAnsi"/>
-                <w:noProof/>
-                <w:webHidden/>
-              </w:rPr>
-              <w:instrText xml:space="preserve"> PAGEREF _Toc369223325 \h </w:instrText>
+              <w:instrText xml:space="preserve"> PAGEREF _Toc369293555 \h </w:instrText>
             </w:r>
             <w:r>
               <w:rPr>
@@ -1273,7 +1111,169 @@
               <w:lang w:eastAsia="en-US"/>
             </w:rPr>
           </w:pPr>
-          <w:hyperlink w:anchor="_Toc369223326" w:history="1">
+          <w:hyperlink w:anchor="_Toc369293556" w:history="1">
+            <w:r>
+              <w:rPr>
+                <w:rStyle w:val="Hyperlink"/>
+                <w:rFonts w:asciiTheme="minorHAnsi" w:hAnsiTheme="minorHAnsi"/>
+                <w:noProof/>
+              </w:rPr>
+              <w:t>UART, Universal Asynchronous Receiver-Transmitter</w:t>
+            </w:r>
+            <w:r>
+              <w:rPr>
+                <w:rFonts w:asciiTheme="minorHAnsi" w:hAnsiTheme="minorHAnsi"/>
+                <w:noProof/>
+                <w:webHidden/>
+              </w:rPr>
+              <w:tab/>
+            </w:r>
+            <w:r>
+              <w:rPr>
+                <w:rFonts w:asciiTheme="minorHAnsi" w:hAnsiTheme="minorHAnsi"/>
+                <w:noProof/>
+                <w:webHidden/>
+              </w:rPr>
+              <w:fldChar w:fldCharType="begin"/>
+            </w:r>
+            <w:r>
+              <w:rPr>
+                <w:rFonts w:asciiTheme="minorHAnsi" w:hAnsiTheme="minorHAnsi"/>
+                <w:noProof/>
+                <w:webHidden/>
+              </w:rPr>
+              <w:instrText xml:space="preserve"> PAGEREF _Toc369293556 \h </w:instrText>
+            </w:r>
+            <w:r>
+              <w:rPr>
+                <w:rFonts w:asciiTheme="minorHAnsi" w:hAnsiTheme="minorHAnsi"/>
+                <w:noProof/>
+                <w:webHidden/>
+              </w:rPr>
+            </w:r>
+            <w:r>
+              <w:rPr>
+                <w:rFonts w:asciiTheme="minorHAnsi" w:hAnsiTheme="minorHAnsi"/>
+                <w:noProof/>
+                <w:webHidden/>
+              </w:rPr>
+              <w:fldChar w:fldCharType="separate"/>
+            </w:r>
+            <w:r>
+              <w:rPr>
+                <w:rFonts w:asciiTheme="minorHAnsi" w:hAnsiTheme="minorHAnsi"/>
+                <w:noProof/>
+                <w:webHidden/>
+              </w:rPr>
+              <w:t>8</w:t>
+            </w:r>
+            <w:r>
+              <w:rPr>
+                <w:rFonts w:asciiTheme="minorHAnsi" w:hAnsiTheme="minorHAnsi"/>
+                <w:noProof/>
+                <w:webHidden/>
+              </w:rPr>
+              <w:fldChar w:fldCharType="end"/>
+            </w:r>
+          </w:hyperlink>
+        </w:p>
+        <w:p>
+          <w:pPr>
+            <w:pStyle w:val="TOC2"/>
+            <w:tabs>
+              <w:tab w:val="right" w:leader="dot" w:pos="10790"/>
+            </w:tabs>
+            <w:spacing w:after="0"/>
+            <w:rPr>
+              <w:rFonts w:asciiTheme="minorHAnsi" w:hAnsiTheme="minorHAnsi"/>
+              <w:noProof/>
+              <w:color w:val="auto"/>
+              <w:sz w:val="22"/>
+              <w:lang w:eastAsia="en-US"/>
+            </w:rPr>
+          </w:pPr>
+          <w:hyperlink w:anchor="_Toc369293557" w:history="1">
+            <w:r>
+              <w:rPr>
+                <w:rStyle w:val="Hyperlink"/>
+                <w:rFonts w:asciiTheme="minorHAnsi" w:hAnsiTheme="minorHAnsi"/>
+                <w:noProof/>
+              </w:rPr>
+              <w:t>SPI, Serial Peripheral Interface</w:t>
+            </w:r>
+            <w:r>
+              <w:rPr>
+                <w:rFonts w:asciiTheme="minorHAnsi" w:hAnsiTheme="minorHAnsi"/>
+                <w:noProof/>
+                <w:webHidden/>
+              </w:rPr>
+              <w:tab/>
+            </w:r>
+            <w:r>
+              <w:rPr>
+                <w:rFonts w:asciiTheme="minorHAnsi" w:hAnsiTheme="minorHAnsi"/>
+                <w:noProof/>
+                <w:webHidden/>
+              </w:rPr>
+              <w:fldChar w:fldCharType="begin"/>
+            </w:r>
+            <w:r>
+              <w:rPr>
+                <w:rFonts w:asciiTheme="minorHAnsi" w:hAnsiTheme="minorHAnsi"/>
+                <w:noProof/>
+                <w:webHidden/>
+              </w:rPr>
+              <w:instrText xml:space="preserve"> PAGEREF _Toc369293557 \h </w:instrText>
+            </w:r>
+            <w:r>
+              <w:rPr>
+                <w:rFonts w:asciiTheme="minorHAnsi" w:hAnsiTheme="minorHAnsi"/>
+                <w:noProof/>
+                <w:webHidden/>
+              </w:rPr>
+            </w:r>
+            <w:r>
+              <w:rPr>
+                <w:rFonts w:asciiTheme="minorHAnsi" w:hAnsiTheme="minorHAnsi"/>
+                <w:noProof/>
+                <w:webHidden/>
+              </w:rPr>
+              <w:fldChar w:fldCharType="separate"/>
+            </w:r>
+            <w:r>
+              <w:rPr>
+                <w:rFonts w:asciiTheme="minorHAnsi" w:hAnsiTheme="minorHAnsi"/>
+                <w:noProof/>
+                <w:webHidden/>
+              </w:rPr>
+              <w:t>9</w:t>
+            </w:r>
+            <w:r>
+              <w:rPr>
+                <w:rFonts w:asciiTheme="minorHAnsi" w:hAnsiTheme="minorHAnsi"/>
+                <w:noProof/>
+                <w:webHidden/>
+              </w:rPr>
+              <w:fldChar w:fldCharType="end"/>
+            </w:r>
+          </w:hyperlink>
+        </w:p>
+        <w:p>
+          <w:pPr>
+            <w:pStyle w:val="TOC2"/>
+            <w:tabs>
+              <w:tab w:val="right" w:leader="dot" w:pos="10790"/>
+            </w:tabs>
+            <w:spacing w:after="0"/>
+            <w:rPr>
+              <w:rFonts w:asciiTheme="minorHAnsi" w:hAnsiTheme="minorHAnsi"/>
+              <w:noProof/>
+              <w:color w:val="auto"/>
+              <w:sz w:val="22"/>
+              <w:lang w:eastAsia="en-US"/>
+            </w:rPr>
+          </w:pPr>
+          <w:hyperlink w:anchor="_Toc369293558" w:history="1">
             <w:r>
               <w:rPr>
                 <w:rStyle w:val="Hyperlink"/>
@@ -1321,88 +1321,7 @@
                 <w:noProof/>
                 <w:webHidden/>
               </w:rPr>
-              <w:instrText xml:space="preserve"> PAGEREF _Toc369223326 \h </w:instrText>
-            </w:r>
-            <w:r>
-              <w:rPr>
-                <w:rFonts w:asciiTheme="minorHAnsi" w:hAnsiTheme="minorHAnsi"/>
-                <w:noProof/>
-                <w:webHidden/>
-              </w:rPr>
-            </w:r>
-            <w:r>
-              <w:rPr>
-                <w:rFonts w:asciiTheme="minorHAnsi" w:hAnsiTheme="minorHAnsi"/>
-                <w:noProof/>
-                <w:webHidden/>
-              </w:rPr>
-              <w:fldChar w:fldCharType="separate"/>
-            </w:r>
-            <w:r>
-              <w:rPr>
-                <w:rFonts w:asciiTheme="minorHAnsi" w:hAnsiTheme="minorHAnsi"/>
-                <w:noProof/>
-                <w:webHidden/>
-              </w:rPr>
-              <w:t>11</w:t>
-            </w:r>
-            <w:r>
-              <w:rPr>
-                <w:rFonts w:asciiTheme="minorHAnsi" w:hAnsiTheme="minorHAnsi"/>
-                <w:noProof/>
-                <w:webHidden/>
-              </w:rPr>
-              <w:fldChar w:fldCharType="end"/>
-            </w:r>
-          </w:hyperlink>
-        </w:p>
-        <w:p>
-          <w:pPr>
-            <w:pStyle w:val="TOC2"/>
-            <w:tabs>
-              <w:tab w:val="right" w:leader="dot" w:pos="10790"/>
-            </w:tabs>
-            <w:spacing w:after="0"/>
-            <w:rPr>
-              <w:rFonts w:asciiTheme="minorHAnsi" w:hAnsiTheme="minorHAnsi"/>
-              <w:noProof/>
-              <w:color w:val="auto"/>
-              <w:sz w:val="22"/>
-              <w:lang w:eastAsia="en-US"/>
-            </w:rPr>
-          </w:pPr>
-          <w:hyperlink w:anchor="_Toc369223327" w:history="1">
-            <w:r>
-              <w:rPr>
-                <w:rStyle w:val="Hyperlink"/>
-                <w:rFonts w:asciiTheme="minorHAnsi" w:hAnsiTheme="minorHAnsi"/>
-                <w:noProof/>
-              </w:rPr>
-              <w:t>Other Protocols</w:t>
-            </w:r>
-            <w:r>
-              <w:rPr>
-                <w:rFonts w:asciiTheme="minorHAnsi" w:hAnsiTheme="minorHAnsi"/>
-                <w:noProof/>
-                <w:webHidden/>
-              </w:rPr>
-              <w:tab/>
-            </w:r>
-            <w:r>
-              <w:rPr>
-                <w:rFonts w:asciiTheme="minorHAnsi" w:hAnsiTheme="minorHAnsi"/>
-                <w:noProof/>
-                <w:webHidden/>
-              </w:rPr>
-              <w:fldChar w:fldCharType="begin"/>
-            </w:r>
-            <w:r>
-              <w:rPr>
-                <w:rFonts w:asciiTheme="minorHAnsi" w:hAnsiTheme="minorHAnsi"/>
-                <w:noProof/>
-                <w:webHidden/>
-              </w:rPr>
-              <w:instrText xml:space="preserve"> PAGEREF _Toc369223327 \h </w:instrText>
+              <w:instrText xml:space="preserve"> PAGEREF _Toc369293558 \h </w:instrText>
             </w:r>
             <w:r>
               <w:rPr>
@@ -1452,7 +1371,88 @@
               <w:lang w:eastAsia="en-US"/>
             </w:rPr>
           </w:pPr>
-          <w:hyperlink w:anchor="_Toc369223328" w:history="1">
+          <w:hyperlink w:anchor="_Toc369293559" w:history="1">
+            <w:r>
+              <w:rPr>
+                <w:rStyle w:val="Hyperlink"/>
+                <w:rFonts w:asciiTheme="minorHAnsi" w:hAnsiTheme="minorHAnsi"/>
+                <w:noProof/>
+              </w:rPr>
+              <w:t>Other Protocols</w:t>
+            </w:r>
+            <w:r>
+              <w:rPr>
+                <w:rFonts w:asciiTheme="minorHAnsi" w:hAnsiTheme="minorHAnsi"/>
+                <w:noProof/>
+                <w:webHidden/>
+              </w:rPr>
+              <w:tab/>
+            </w:r>
+            <w:r>
+              <w:rPr>
+                <w:rFonts w:asciiTheme="minorHAnsi" w:hAnsiTheme="minorHAnsi"/>
+                <w:noProof/>
+                <w:webHidden/>
+              </w:rPr>
+              <w:fldChar w:fldCharType="begin"/>
+            </w:r>
+            <w:r>
+              <w:rPr>
+                <w:rFonts w:asciiTheme="minorHAnsi" w:hAnsiTheme="minorHAnsi"/>
+                <w:noProof/>
+                <w:webHidden/>
+              </w:rPr>
+              <w:instrText xml:space="preserve"> PAGEREF _Toc369293559 \h </w:instrText>
+            </w:r>
+            <w:r>
+              <w:rPr>
+                <w:rFonts w:asciiTheme="minorHAnsi" w:hAnsiTheme="minorHAnsi"/>
+                <w:noProof/>
+                <w:webHidden/>
+              </w:rPr>
+            </w:r>
+            <w:r>
+              <w:rPr>
+                <w:rFonts w:asciiTheme="minorHAnsi" w:hAnsiTheme="minorHAnsi"/>
+                <w:noProof/>
+                <w:webHidden/>
+              </w:rPr>
+              <w:fldChar w:fldCharType="separate"/>
+            </w:r>
+            <w:r>
+              <w:rPr>
+                <w:rFonts w:asciiTheme="minorHAnsi" w:hAnsiTheme="minorHAnsi"/>
+                <w:noProof/>
+                <w:webHidden/>
+              </w:rPr>
+              <w:t>15</w:t>
+            </w:r>
+            <w:r>
+              <w:rPr>
+                <w:rFonts w:asciiTheme="minorHAnsi" w:hAnsiTheme="minorHAnsi"/>
+                <w:noProof/>
+                <w:webHidden/>
+              </w:rPr>
+              <w:fldChar w:fldCharType="end"/>
+            </w:r>
+          </w:hyperlink>
+        </w:p>
+        <w:p>
+          <w:pPr>
+            <w:pStyle w:val="TOC2"/>
+            <w:tabs>
+              <w:tab w:val="right" w:leader="dot" w:pos="10790"/>
+            </w:tabs>
+            <w:spacing w:after="0"/>
+            <w:rPr>
+              <w:rFonts w:asciiTheme="minorHAnsi" w:hAnsiTheme="minorHAnsi"/>
+              <w:noProof/>
+              <w:color w:val="auto"/>
+              <w:sz w:val="22"/>
+              <w:lang w:eastAsia="en-US"/>
+            </w:rPr>
+          </w:pPr>
+          <w:hyperlink w:anchor="_Toc369293560" w:history="1">
             <w:r>
               <w:rPr>
                 <w:rStyle w:val="Hyperlink"/>
@@ -1483,7 +1483,7 @@
                 <w:noProof/>
                 <w:webHidden/>
               </w:rPr>
-              <w:instrText xml:space="preserve"> PAGEREF _Toc369223328 \h </w:instrText>
+              <w:instrText xml:space="preserve"> PAGEREF _Toc369293560 \h </w:instrText>
             </w:r>
             <w:r>
               <w:rPr>
@@ -1506,7 +1506,7 @@
                 <w:noProof/>
                 <w:webHidden/>
               </w:rPr>
-              <w:t>12</w:t>
+              <w:t>15</w:t>
             </w:r>
             <w:r>
               <w:rPr>
@@ -1533,7 +1533,7 @@
               <w:lang w:eastAsia="en-US"/>
             </w:rPr>
           </w:pPr>
-          <w:hyperlink w:anchor="_Toc369223329" w:history="1">
+          <w:hyperlink w:anchor="_Toc369293561" w:history="1">
             <w:r>
               <w:rPr>
                 <w:rStyle w:val="Hyperlink"/>
@@ -1564,7 +1564,7 @@
                 <w:noProof/>
                 <w:webHidden/>
               </w:rPr>
-              <w:instrText xml:space="preserve"> PAGEREF _Toc369223329 \h </w:instrText>
+              <w:instrText xml:space="preserve"> PAGEREF _Toc369293561 \h </w:instrText>
             </w:r>
             <w:r>
               <w:rPr>
@@ -1587,7 +1587,7 @@
                 <w:noProof/>
                 <w:webHidden/>
               </w:rPr>
-              <w:t>12</w:t>
+              <w:t>15</w:t>
             </w:r>
             <w:r>
               <w:rPr>
@@ -1614,7 +1614,7 @@
               <w:lang w:eastAsia="en-US"/>
             </w:rPr>
           </w:pPr>
-          <w:hyperlink w:anchor="_Toc369223330" w:history="1">
+          <w:hyperlink w:anchor="_Toc369293562" w:history="1">
             <w:r>
               <w:rPr>
                 <w:rStyle w:val="Hyperlink"/>
@@ -1645,169 +1645,7 @@
                 <w:noProof/>
                 <w:webHidden/>
               </w:rPr>
-              <w:instrText xml:space="preserve"> PAGEREF _Toc369223330 \h </w:instrText>
-            </w:r>
-            <w:r>
-              <w:rPr>
-                <w:rFonts w:asciiTheme="minorHAnsi" w:hAnsiTheme="minorHAnsi"/>
-                <w:noProof/>
-                <w:webHidden/>
-              </w:rPr>
-            </w:r>
-            <w:r>
-              <w:rPr>
-                <w:rFonts w:asciiTheme="minorHAnsi" w:hAnsiTheme="minorHAnsi"/>
-                <w:noProof/>
-                <w:webHidden/>
-              </w:rPr>
-              <w:fldChar w:fldCharType="separate"/>
-            </w:r>
-            <w:r>
-              <w:rPr>
-                <w:rFonts w:asciiTheme="minorHAnsi" w:hAnsiTheme="minorHAnsi"/>
-                <w:noProof/>
-                <w:webHidden/>
-              </w:rPr>
-              <w:t>13</w:t>
-            </w:r>
-            <w:r>
-              <w:rPr>
-                <w:rFonts w:asciiTheme="minorHAnsi" w:hAnsiTheme="minorHAnsi"/>
-                <w:noProof/>
-                <w:webHidden/>
-              </w:rPr>
-              <w:fldChar w:fldCharType="end"/>
-            </w:r>
-          </w:hyperlink>
-        </w:p>
-        <w:p>
-          <w:pPr>
-            <w:pStyle w:val="TOC2"/>
-            <w:tabs>
-              <w:tab w:val="right" w:leader="dot" w:pos="10790"/>
-            </w:tabs>
-            <w:spacing w:after="0"/>
-            <w:rPr>
-              <w:rFonts w:asciiTheme="minorHAnsi" w:hAnsiTheme="minorHAnsi"/>
-              <w:noProof/>
-              <w:color w:val="auto"/>
-              <w:sz w:val="22"/>
-              <w:lang w:eastAsia="en-US"/>
-            </w:rPr>
-          </w:pPr>
-          <w:hyperlink w:anchor="_Toc369223331" w:history="1">
-            <w:r>
-              <w:rPr>
-                <w:rStyle w:val="Hyperlink"/>
-                <w:rFonts w:asciiTheme="minorHAnsi" w:hAnsiTheme="minorHAnsi"/>
-                <w:noProof/>
-              </w:rPr>
-              <w:t>Circuit Schematic:</w:t>
-            </w:r>
-            <w:r>
-              <w:rPr>
-                <w:rFonts w:asciiTheme="minorHAnsi" w:hAnsiTheme="minorHAnsi"/>
-                <w:noProof/>
-                <w:webHidden/>
-              </w:rPr>
-              <w:tab/>
-            </w:r>
-            <w:r>
-              <w:rPr>
-                <w:rFonts w:asciiTheme="minorHAnsi" w:hAnsiTheme="minorHAnsi"/>
-                <w:noProof/>
-                <w:webHidden/>
-              </w:rPr>
-              <w:fldChar w:fldCharType="begin"/>
-            </w:r>
-            <w:r>
-              <w:rPr>
-                <w:rFonts w:asciiTheme="minorHAnsi" w:hAnsiTheme="minorHAnsi"/>
-                <w:noProof/>
-                <w:webHidden/>
-              </w:rPr>
-              <w:instrText xml:space="preserve"> PAGEREF _Toc369223331 \h </w:instrText>
-            </w:r>
-            <w:r>
-              <w:rPr>
-                <w:rFonts w:asciiTheme="minorHAnsi" w:hAnsiTheme="minorHAnsi"/>
-                <w:noProof/>
-                <w:webHidden/>
-              </w:rPr>
-            </w:r>
-            <w:r>
-              <w:rPr>
-                <w:rFonts w:asciiTheme="minorHAnsi" w:hAnsiTheme="minorHAnsi"/>
-                <w:noProof/>
-                <w:webHidden/>
-              </w:rPr>
-              <w:fldChar w:fldCharType="separate"/>
-            </w:r>
-            <w:r>
-              <w:rPr>
-                <w:rFonts w:asciiTheme="minorHAnsi" w:hAnsiTheme="minorHAnsi"/>
-                <w:noProof/>
-                <w:webHidden/>
-              </w:rPr>
-              <w:t>13</w:t>
-            </w:r>
-            <w:r>
-              <w:rPr>
-                <w:rFonts w:asciiTheme="minorHAnsi" w:hAnsiTheme="minorHAnsi"/>
-                <w:noProof/>
-                <w:webHidden/>
-              </w:rPr>
-              <w:fldChar w:fldCharType="end"/>
-            </w:r>
-          </w:hyperlink>
-        </w:p>
-        <w:p>
-          <w:pPr>
-            <w:pStyle w:val="TOC1"/>
-            <w:tabs>
-              <w:tab w:val="right" w:leader="dot" w:pos="10790"/>
-            </w:tabs>
-            <w:spacing w:after="0"/>
-            <w:rPr>
-              <w:rFonts w:asciiTheme="minorHAnsi" w:hAnsiTheme="minorHAnsi"/>
-              <w:noProof/>
-              <w:color w:val="auto"/>
-              <w:sz w:val="22"/>
-              <w:lang w:eastAsia="en-US"/>
-            </w:rPr>
-          </w:pPr>
-          <w:hyperlink w:anchor="_Toc369223332" w:history="1">
-            <w:r>
-              <w:rPr>
-                <w:rStyle w:val="Hyperlink"/>
-                <w:rFonts w:asciiTheme="minorHAnsi" w:hAnsiTheme="minorHAnsi"/>
-                <w:noProof/>
-              </w:rPr>
-              <w:t>Lab 1: Basic Microcontroller-Microcontroller UART</w:t>
-            </w:r>
-            <w:r>
-              <w:rPr>
-                <w:rFonts w:asciiTheme="minorHAnsi" w:hAnsiTheme="minorHAnsi"/>
-                <w:noProof/>
-                <w:webHidden/>
-              </w:rPr>
-              <w:tab/>
-            </w:r>
-            <w:r>
-              <w:rPr>
-                <w:rFonts w:asciiTheme="minorHAnsi" w:hAnsiTheme="minorHAnsi"/>
-                <w:noProof/>
-                <w:webHidden/>
-              </w:rPr>
-              <w:fldChar w:fldCharType="begin"/>
-            </w:r>
-            <w:r>
-              <w:rPr>
-                <w:rFonts w:asciiTheme="minorHAnsi" w:hAnsiTheme="minorHAnsi"/>
-                <w:noProof/>
-                <w:webHidden/>
-              </w:rPr>
-              <w:instrText xml:space="preserve"> PAGEREF _Toc369223332 \h </w:instrText>
+              <w:instrText xml:space="preserve"> PAGEREF _Toc369293562 \h </w:instrText>
             </w:r>
             <w:r>
               <w:rPr>
@@ -1857,14 +1695,14 @@
               <w:lang w:eastAsia="en-US"/>
             </w:rPr>
           </w:pPr>
-          <w:hyperlink w:anchor="_Toc369223333" w:history="1">
+          <w:hyperlink w:anchor="_Toc369293563" w:history="1">
             <w:r>
               <w:rPr>
                 <w:rStyle w:val="Hyperlink"/>
                 <w:rFonts w:asciiTheme="minorHAnsi" w:hAnsiTheme="minorHAnsi"/>
                 <w:noProof/>
               </w:rPr>
-              <w:t>Lab 2: Transmitting Data</w:t>
+              <w:t>Lab 1: Basic Microcontroller-Microcontroller UART</w:t>
             </w:r>
             <w:r>
               <w:rPr>
@@ -1888,88 +1726,7 @@
                 <w:noProof/>
                 <w:webHidden/>
               </w:rPr>
-              <w:instrText xml:space="preserve"> PAGEREF _Toc369223333 \h </w:instrText>
-            </w:r>
-            <w:r>
-              <w:rPr>
-                <w:rFonts w:asciiTheme="minorHAnsi" w:hAnsiTheme="minorHAnsi"/>
-                <w:noProof/>
-                <w:webHidden/>
-              </w:rPr>
-            </w:r>
-            <w:r>
-              <w:rPr>
-                <w:rFonts w:asciiTheme="minorHAnsi" w:hAnsiTheme="minorHAnsi"/>
-                <w:noProof/>
-                <w:webHidden/>
-              </w:rPr>
-              <w:fldChar w:fldCharType="separate"/>
-            </w:r>
-            <w:r>
-              <w:rPr>
-                <w:rFonts w:asciiTheme="minorHAnsi" w:hAnsiTheme="minorHAnsi"/>
-                <w:noProof/>
-                <w:webHidden/>
-              </w:rPr>
-              <w:t>17</w:t>
-            </w:r>
-            <w:r>
-              <w:rPr>
-                <w:rFonts w:asciiTheme="minorHAnsi" w:hAnsiTheme="minorHAnsi"/>
-                <w:noProof/>
-                <w:webHidden/>
-              </w:rPr>
-              <w:fldChar w:fldCharType="end"/>
-            </w:r>
-          </w:hyperlink>
-        </w:p>
-        <w:p>
-          <w:pPr>
-            <w:pStyle w:val="TOC1"/>
-            <w:tabs>
-              <w:tab w:val="right" w:leader="dot" w:pos="10790"/>
-            </w:tabs>
-            <w:spacing w:after="0"/>
-            <w:rPr>
-              <w:rFonts w:asciiTheme="minorHAnsi" w:hAnsiTheme="minorHAnsi"/>
-              <w:noProof/>
-              <w:color w:val="auto"/>
-              <w:sz w:val="22"/>
-              <w:lang w:eastAsia="en-US"/>
-            </w:rPr>
-          </w:pPr>
-          <w:hyperlink w:anchor="_Toc369223334" w:history="1">
-            <w:r>
-              <w:rPr>
-                <w:rStyle w:val="Hyperlink"/>
-                <w:rFonts w:asciiTheme="minorHAnsi" w:hAnsiTheme="minorHAnsi"/>
-                <w:noProof/>
-              </w:rPr>
-              <w:t>Extra for Experts: Accelerometer SPI</w:t>
-            </w:r>
-            <w:r>
-              <w:rPr>
-                <w:rFonts w:asciiTheme="minorHAnsi" w:hAnsiTheme="minorHAnsi"/>
-                <w:noProof/>
-                <w:webHidden/>
-              </w:rPr>
-              <w:tab/>
-            </w:r>
-            <w:r>
-              <w:rPr>
-                <w:rFonts w:asciiTheme="minorHAnsi" w:hAnsiTheme="minorHAnsi"/>
-                <w:noProof/>
-                <w:webHidden/>
-              </w:rPr>
-              <w:fldChar w:fldCharType="begin"/>
-            </w:r>
-            <w:r>
-              <w:rPr>
-                <w:rFonts w:asciiTheme="minorHAnsi" w:hAnsiTheme="minorHAnsi"/>
-                <w:noProof/>
-                <w:webHidden/>
-              </w:rPr>
-              <w:instrText xml:space="preserve"> PAGEREF _Toc369223334 \h </w:instrText>
+              <w:instrText xml:space="preserve"> PAGEREF _Toc369293563 \h </w:instrText>
             </w:r>
             <w:r>
               <w:rPr>
@@ -2006,7 +1763,7 @@
         </w:p>
         <w:p>
           <w:pPr>
-            <w:pStyle w:val="TOC2"/>
+            <w:pStyle w:val="TOC1"/>
             <w:tabs>
               <w:tab w:val="right" w:leader="dot" w:pos="10790"/>
             </w:tabs>
@@ -2019,14 +1776,14 @@
               <w:lang w:eastAsia="en-US"/>
             </w:rPr>
           </w:pPr>
-          <w:hyperlink w:anchor="_Toc369223335" w:history="1">
+          <w:hyperlink w:anchor="_Toc369293564" w:history="1">
             <w:r>
               <w:rPr>
                 <w:rStyle w:val="Hyperlink"/>
                 <w:rFonts w:asciiTheme="minorHAnsi" w:hAnsiTheme="minorHAnsi"/>
                 <w:noProof/>
               </w:rPr>
-              <w:t>Introduction</w:t>
+              <w:t>Lab 2: Transmitting Data</w:t>
             </w:r>
             <w:r>
               <w:rPr>
@@ -2050,250 +1807,7 @@
                 <w:noProof/>
                 <w:webHidden/>
               </w:rPr>
-              <w:instrText xml:space="preserve"> PAGEREF _Toc369223335 \h </w:instrText>
-            </w:r>
-            <w:r>
-              <w:rPr>
-                <w:rFonts w:asciiTheme="minorHAnsi" w:hAnsiTheme="minorHAnsi"/>
-                <w:noProof/>
-                <w:webHidden/>
-              </w:rPr>
-            </w:r>
-            <w:r>
-              <w:rPr>
-                <w:rFonts w:asciiTheme="minorHAnsi" w:hAnsiTheme="minorHAnsi"/>
-                <w:noProof/>
-                <w:webHidden/>
-              </w:rPr>
-              <w:fldChar w:fldCharType="separate"/>
-            </w:r>
-            <w:r>
-              <w:rPr>
-                <w:rFonts w:asciiTheme="minorHAnsi" w:hAnsiTheme="minorHAnsi"/>
-                <w:noProof/>
-                <w:webHidden/>
-              </w:rPr>
-              <w:t>19</w:t>
-            </w:r>
-            <w:r>
-              <w:rPr>
-                <w:rFonts w:asciiTheme="minorHAnsi" w:hAnsiTheme="minorHAnsi"/>
-                <w:noProof/>
-                <w:webHidden/>
-              </w:rPr>
-              <w:fldChar w:fldCharType="end"/>
-            </w:r>
-          </w:hyperlink>
-        </w:p>
-        <w:p>
-          <w:pPr>
-            <w:pStyle w:val="TOC2"/>
-            <w:tabs>
-              <w:tab w:val="right" w:leader="dot" w:pos="10790"/>
-            </w:tabs>
-            <w:spacing w:after="0"/>
-            <w:rPr>
-              <w:rFonts w:asciiTheme="minorHAnsi" w:hAnsiTheme="minorHAnsi"/>
-              <w:noProof/>
-              <w:color w:val="auto"/>
-              <w:sz w:val="22"/>
-              <w:lang w:eastAsia="en-US"/>
-            </w:rPr>
-          </w:pPr>
-          <w:hyperlink w:anchor="_Toc369223336" w:history="1">
-            <w:r>
-              <w:rPr>
-                <w:rStyle w:val="Hyperlink"/>
-                <w:rFonts w:asciiTheme="minorHAnsi" w:hAnsiTheme="minorHAnsi"/>
-                <w:noProof/>
-              </w:rPr>
-              <w:t>Circuit Schematic:</w:t>
-            </w:r>
-            <w:r>
-              <w:rPr>
-                <w:rFonts w:asciiTheme="minorHAnsi" w:hAnsiTheme="minorHAnsi"/>
-                <w:noProof/>
-                <w:webHidden/>
-              </w:rPr>
-              <w:tab/>
-            </w:r>
-            <w:r>
-              <w:rPr>
-                <w:rFonts w:asciiTheme="minorHAnsi" w:hAnsiTheme="minorHAnsi"/>
-                <w:noProof/>
-                <w:webHidden/>
-              </w:rPr>
-              <w:fldChar w:fldCharType="begin"/>
-            </w:r>
-            <w:r>
-              <w:rPr>
-                <w:rFonts w:asciiTheme="minorHAnsi" w:hAnsiTheme="minorHAnsi"/>
-                <w:noProof/>
-                <w:webHidden/>
-              </w:rPr>
-              <w:instrText xml:space="preserve"> PAGEREF _Toc369223336 \h </w:instrText>
-            </w:r>
-            <w:r>
-              <w:rPr>
-                <w:rFonts w:asciiTheme="minorHAnsi" w:hAnsiTheme="minorHAnsi"/>
-                <w:noProof/>
-                <w:webHidden/>
-              </w:rPr>
-            </w:r>
-            <w:r>
-              <w:rPr>
-                <w:rFonts w:asciiTheme="minorHAnsi" w:hAnsiTheme="minorHAnsi"/>
-                <w:noProof/>
-                <w:webHidden/>
-              </w:rPr>
-              <w:fldChar w:fldCharType="separate"/>
-            </w:r>
-            <w:r>
-              <w:rPr>
-                <w:rFonts w:asciiTheme="minorHAnsi" w:hAnsiTheme="minorHAnsi"/>
-                <w:noProof/>
-                <w:webHidden/>
-              </w:rPr>
-              <w:t>19</w:t>
-            </w:r>
-            <w:r>
-              <w:rPr>
-                <w:rFonts w:asciiTheme="minorHAnsi" w:hAnsiTheme="minorHAnsi"/>
-                <w:noProof/>
-                <w:webHidden/>
-              </w:rPr>
-              <w:fldChar w:fldCharType="end"/>
-            </w:r>
-          </w:hyperlink>
-        </w:p>
-        <w:p>
-          <w:pPr>
-            <w:pStyle w:val="TOC2"/>
-            <w:tabs>
-              <w:tab w:val="right" w:leader="dot" w:pos="10790"/>
-            </w:tabs>
-            <w:spacing w:after="0"/>
-            <w:rPr>
-              <w:rFonts w:asciiTheme="minorHAnsi" w:hAnsiTheme="minorHAnsi"/>
-              <w:noProof/>
-              <w:color w:val="auto"/>
-              <w:sz w:val="22"/>
-              <w:lang w:eastAsia="en-US"/>
-            </w:rPr>
-          </w:pPr>
-          <w:hyperlink w:anchor="_Toc369223337" w:history="1">
-            <w:r>
-              <w:rPr>
-                <w:rStyle w:val="Hyperlink"/>
-                <w:rFonts w:asciiTheme="minorHAnsi" w:hAnsiTheme="minorHAnsi"/>
-                <w:noProof/>
-              </w:rPr>
-              <w:t>Accelerometer Introduction</w:t>
-            </w:r>
-            <w:r>
-              <w:rPr>
-                <w:rFonts w:asciiTheme="minorHAnsi" w:hAnsiTheme="minorHAnsi"/>
-                <w:noProof/>
-                <w:webHidden/>
-              </w:rPr>
-              <w:tab/>
-            </w:r>
-            <w:r>
-              <w:rPr>
-                <w:rFonts w:asciiTheme="minorHAnsi" w:hAnsiTheme="minorHAnsi"/>
-                <w:noProof/>
-                <w:webHidden/>
-              </w:rPr>
-              <w:fldChar w:fldCharType="begin"/>
-            </w:r>
-            <w:r>
-              <w:rPr>
-                <w:rFonts w:asciiTheme="minorHAnsi" w:hAnsiTheme="minorHAnsi"/>
-                <w:noProof/>
-                <w:webHidden/>
-              </w:rPr>
-              <w:instrText xml:space="preserve"> PAGEREF _Toc369223337 \h </w:instrText>
-            </w:r>
-            <w:r>
-              <w:rPr>
-                <w:rFonts w:asciiTheme="minorHAnsi" w:hAnsiTheme="minorHAnsi"/>
-                <w:noProof/>
-                <w:webHidden/>
-              </w:rPr>
-            </w:r>
-            <w:r>
-              <w:rPr>
-                <w:rFonts w:asciiTheme="minorHAnsi" w:hAnsiTheme="minorHAnsi"/>
-                <w:noProof/>
-                <w:webHidden/>
-              </w:rPr>
-              <w:fldChar w:fldCharType="separate"/>
-            </w:r>
-            <w:r>
-              <w:rPr>
-                <w:rFonts w:asciiTheme="minorHAnsi" w:hAnsiTheme="minorHAnsi"/>
-                <w:noProof/>
-                <w:webHidden/>
-              </w:rPr>
-              <w:t>19</w:t>
-            </w:r>
-            <w:r>
-              <w:rPr>
-                <w:rFonts w:asciiTheme="minorHAnsi" w:hAnsiTheme="minorHAnsi"/>
-                <w:noProof/>
-                <w:webHidden/>
-              </w:rPr>
-              <w:fldChar w:fldCharType="end"/>
-            </w:r>
-          </w:hyperlink>
-        </w:p>
-        <w:p>
-          <w:pPr>
-            <w:pStyle w:val="TOC2"/>
-            <w:tabs>
-              <w:tab w:val="right" w:leader="dot" w:pos="10790"/>
-            </w:tabs>
-            <w:spacing w:after="0"/>
-            <w:rPr>
-              <w:rFonts w:asciiTheme="minorHAnsi" w:hAnsiTheme="minorHAnsi"/>
-              <w:noProof/>
-              <w:color w:val="auto"/>
-              <w:sz w:val="22"/>
-              <w:lang w:eastAsia="en-US"/>
-            </w:rPr>
-          </w:pPr>
-          <w:hyperlink w:anchor="_Toc369223338" w:history="1">
-            <w:r>
-              <w:rPr>
-                <w:rStyle w:val="Hyperlink"/>
-                <w:rFonts w:asciiTheme="minorHAnsi" w:hAnsiTheme="minorHAnsi"/>
-                <w:noProof/>
-              </w:rPr>
-              <w:t>Lab Manual</w:t>
-            </w:r>
-            <w:r>
-              <w:rPr>
-                <w:rFonts w:asciiTheme="minorHAnsi" w:hAnsiTheme="minorHAnsi"/>
-                <w:noProof/>
-                <w:webHidden/>
-              </w:rPr>
-              <w:tab/>
-            </w:r>
-            <w:r>
-              <w:rPr>
-                <w:rFonts w:asciiTheme="minorHAnsi" w:hAnsiTheme="minorHAnsi"/>
-                <w:noProof/>
-                <w:webHidden/>
-              </w:rPr>
-              <w:fldChar w:fldCharType="begin"/>
-            </w:r>
-            <w:r>
-              <w:rPr>
-                <w:rFonts w:asciiTheme="minorHAnsi" w:hAnsiTheme="minorHAnsi"/>
-                <w:noProof/>
-                <w:webHidden/>
-              </w:rPr>
-              <w:instrText xml:space="preserve"> PAGEREF _Toc369223338 \h </w:instrText>
+              <w:instrText xml:space="preserve"> PAGEREF _Toc369293564 \h </w:instrText>
             </w:r>
             <w:r>
               <w:rPr>
@@ -2343,7 +1857,510 @@
               <w:lang w:eastAsia="en-US"/>
             </w:rPr>
           </w:pPr>
-          <w:hyperlink w:anchor="_Toc369223339" w:history="1">
+          <w:hyperlink w:anchor="_Toc369293565" w:history="1">
+            <w:r>
+              <w:rPr>
+                <w:rStyle w:val="Hyperlink"/>
+                <w:rFonts w:asciiTheme="minorHAnsi" w:hAnsiTheme="minorHAnsi"/>
+                <w:noProof/>
+              </w:rPr>
+              <w:t>Lab 3: I</w:t>
+            </w:r>
+            <w:r>
+              <w:rPr>
+                <w:rStyle w:val="Hyperlink"/>
+                <w:rFonts w:asciiTheme="minorHAnsi" w:hAnsiTheme="minorHAnsi"/>
+                <w:noProof/>
+                <w:vertAlign w:val="superscript"/>
+              </w:rPr>
+              <w:t>2</w:t>
+            </w:r>
+            <w:r>
+              <w:rPr>
+                <w:rStyle w:val="Hyperlink"/>
+                <w:rFonts w:asciiTheme="minorHAnsi" w:hAnsiTheme="minorHAnsi"/>
+                <w:noProof/>
+              </w:rPr>
+              <w:t>C Thermometer</w:t>
+            </w:r>
+            <w:r>
+              <w:rPr>
+                <w:rFonts w:asciiTheme="minorHAnsi" w:hAnsiTheme="minorHAnsi"/>
+                <w:noProof/>
+                <w:webHidden/>
+              </w:rPr>
+              <w:tab/>
+            </w:r>
+            <w:r>
+              <w:rPr>
+                <w:rFonts w:asciiTheme="minorHAnsi" w:hAnsiTheme="minorHAnsi"/>
+                <w:noProof/>
+                <w:webHidden/>
+              </w:rPr>
+              <w:fldChar w:fldCharType="begin"/>
+            </w:r>
+            <w:r>
+              <w:rPr>
+                <w:rFonts w:asciiTheme="minorHAnsi" w:hAnsiTheme="minorHAnsi"/>
+                <w:noProof/>
+                <w:webHidden/>
+              </w:rPr>
+              <w:instrText xml:space="preserve"> PAGEREF _Toc369293565 \h </w:instrText>
+            </w:r>
+            <w:r>
+              <w:rPr>
+                <w:rFonts w:asciiTheme="minorHAnsi" w:hAnsiTheme="minorHAnsi"/>
+                <w:noProof/>
+                <w:webHidden/>
+              </w:rPr>
+            </w:r>
+            <w:r>
+              <w:rPr>
+                <w:rFonts w:asciiTheme="minorHAnsi" w:hAnsiTheme="minorHAnsi"/>
+                <w:noProof/>
+                <w:webHidden/>
+              </w:rPr>
+              <w:fldChar w:fldCharType="separate"/>
+            </w:r>
+            <w:r>
+              <w:rPr>
+                <w:rFonts w:asciiTheme="minorHAnsi" w:hAnsiTheme="minorHAnsi"/>
+                <w:noProof/>
+                <w:webHidden/>
+              </w:rPr>
+              <w:t>22</w:t>
+            </w:r>
+            <w:r>
+              <w:rPr>
+                <w:rFonts w:asciiTheme="minorHAnsi" w:hAnsiTheme="minorHAnsi"/>
+                <w:noProof/>
+                <w:webHidden/>
+              </w:rPr>
+              <w:fldChar w:fldCharType="end"/>
+            </w:r>
+          </w:hyperlink>
+        </w:p>
+        <w:p>
+          <w:pPr>
+            <w:pStyle w:val="TOC1"/>
+            <w:tabs>
+              <w:tab w:val="right" w:leader="dot" w:pos="10790"/>
+            </w:tabs>
+            <w:spacing w:after="0"/>
+            <w:rPr>
+              <w:rFonts w:asciiTheme="minorHAnsi" w:hAnsiTheme="minorHAnsi"/>
+              <w:noProof/>
+              <w:color w:val="auto"/>
+              <w:sz w:val="22"/>
+              <w:lang w:eastAsia="en-US"/>
+            </w:rPr>
+          </w:pPr>
+          <w:hyperlink w:anchor="_Toc369293566" w:history="1">
+            <w:r>
+              <w:rPr>
+                <w:rStyle w:val="Hyperlink"/>
+                <w:rFonts w:asciiTheme="minorHAnsi" w:hAnsiTheme="minorHAnsi"/>
+                <w:noProof/>
+              </w:rPr>
+              <w:t>Extra for Experts: Accelerometer SPI</w:t>
+            </w:r>
+            <w:r>
+              <w:rPr>
+                <w:rFonts w:asciiTheme="minorHAnsi" w:hAnsiTheme="minorHAnsi"/>
+                <w:noProof/>
+                <w:webHidden/>
+              </w:rPr>
+              <w:tab/>
+            </w:r>
+            <w:r>
+              <w:rPr>
+                <w:rFonts w:asciiTheme="minorHAnsi" w:hAnsiTheme="minorHAnsi"/>
+                <w:noProof/>
+                <w:webHidden/>
+              </w:rPr>
+              <w:fldChar w:fldCharType="begin"/>
+            </w:r>
+            <w:r>
+              <w:rPr>
+                <w:rFonts w:asciiTheme="minorHAnsi" w:hAnsiTheme="minorHAnsi"/>
+                <w:noProof/>
+                <w:webHidden/>
+              </w:rPr>
+              <w:instrText xml:space="preserve"> PAGEREF _Toc369293566 \h </w:instrText>
+            </w:r>
+            <w:r>
+              <w:rPr>
+                <w:rFonts w:asciiTheme="minorHAnsi" w:hAnsiTheme="minorHAnsi"/>
+                <w:noProof/>
+                <w:webHidden/>
+              </w:rPr>
+            </w:r>
+            <w:r>
+              <w:rPr>
+                <w:rFonts w:asciiTheme="minorHAnsi" w:hAnsiTheme="minorHAnsi"/>
+                <w:noProof/>
+                <w:webHidden/>
+              </w:rPr>
+              <w:fldChar w:fldCharType="separate"/>
+            </w:r>
+            <w:r>
+              <w:rPr>
+                <w:rFonts w:asciiTheme="minorHAnsi" w:hAnsiTheme="minorHAnsi"/>
+                <w:noProof/>
+                <w:webHidden/>
+              </w:rPr>
+              <w:t>25</w:t>
+            </w:r>
+            <w:r>
+              <w:rPr>
+                <w:rFonts w:asciiTheme="minorHAnsi" w:hAnsiTheme="minorHAnsi"/>
+                <w:noProof/>
+                <w:webHidden/>
+              </w:rPr>
+              <w:fldChar w:fldCharType="end"/>
+            </w:r>
+          </w:hyperlink>
+        </w:p>
+        <w:p>
+          <w:pPr>
+            <w:pStyle w:val="TOC2"/>
+            <w:tabs>
+              <w:tab w:val="right" w:leader="dot" w:pos="10790"/>
+            </w:tabs>
+            <w:spacing w:after="0"/>
+            <w:rPr>
+              <w:rFonts w:asciiTheme="minorHAnsi" w:hAnsiTheme="minorHAnsi"/>
+              <w:noProof/>
+              <w:color w:val="auto"/>
+              <w:sz w:val="22"/>
+              <w:lang w:eastAsia="en-US"/>
+            </w:rPr>
+          </w:pPr>
+          <w:hyperlink w:anchor="_Toc369293567" w:history="1">
+            <w:r>
+              <w:rPr>
+                <w:rStyle w:val="Hyperlink"/>
+                <w:rFonts w:asciiTheme="minorHAnsi" w:hAnsiTheme="minorHAnsi"/>
+                <w:noProof/>
+              </w:rPr>
+              <w:t>Introduction</w:t>
+            </w:r>
+            <w:r>
+              <w:rPr>
+                <w:rFonts w:asciiTheme="minorHAnsi" w:hAnsiTheme="minorHAnsi"/>
+                <w:noProof/>
+                <w:webHidden/>
+              </w:rPr>
+              <w:tab/>
+            </w:r>
+            <w:r>
+              <w:rPr>
+                <w:rFonts w:asciiTheme="minorHAnsi" w:hAnsiTheme="minorHAnsi"/>
+                <w:noProof/>
+                <w:webHidden/>
+              </w:rPr>
+              <w:fldChar w:fldCharType="begin"/>
+            </w:r>
+            <w:r>
+              <w:rPr>
+                <w:rFonts w:asciiTheme="minorHAnsi" w:hAnsiTheme="minorHAnsi"/>
+                <w:noProof/>
+                <w:webHidden/>
+              </w:rPr>
+              <w:instrText xml:space="preserve"> PAGEREF _Toc369293567 \h </w:instrText>
+            </w:r>
+            <w:r>
+              <w:rPr>
+                <w:rFonts w:asciiTheme="minorHAnsi" w:hAnsiTheme="minorHAnsi"/>
+                <w:noProof/>
+                <w:webHidden/>
+              </w:rPr>
+            </w:r>
+            <w:r>
+              <w:rPr>
+                <w:rFonts w:asciiTheme="minorHAnsi" w:hAnsiTheme="minorHAnsi"/>
+                <w:noProof/>
+                <w:webHidden/>
+              </w:rPr>
+              <w:fldChar w:fldCharType="separate"/>
+            </w:r>
+            <w:r>
+              <w:rPr>
+                <w:rFonts w:asciiTheme="minorHAnsi" w:hAnsiTheme="minorHAnsi"/>
+                <w:noProof/>
+                <w:webHidden/>
+              </w:rPr>
+              <w:t>25</w:t>
+            </w:r>
+            <w:r>
+              <w:rPr>
+                <w:rFonts w:asciiTheme="minorHAnsi" w:hAnsiTheme="minorHAnsi"/>
+                <w:noProof/>
+                <w:webHidden/>
+              </w:rPr>
+              <w:fldChar w:fldCharType="end"/>
+            </w:r>
+          </w:hyperlink>
+        </w:p>
+        <w:p>
+          <w:pPr>
+            <w:pStyle w:val="TOC2"/>
+            <w:tabs>
+              <w:tab w:val="right" w:leader="dot" w:pos="10790"/>
+            </w:tabs>
+            <w:spacing w:after="0"/>
+            <w:rPr>
+              <w:rFonts w:asciiTheme="minorHAnsi" w:hAnsiTheme="minorHAnsi"/>
+              <w:noProof/>
+              <w:color w:val="auto"/>
+              <w:sz w:val="22"/>
+              <w:lang w:eastAsia="en-US"/>
+            </w:rPr>
+          </w:pPr>
+          <w:hyperlink w:anchor="_Toc369293568" w:history="1">
+            <w:r>
+              <w:rPr>
+                <w:rStyle w:val="Hyperlink"/>
+                <w:rFonts w:asciiTheme="minorHAnsi" w:hAnsiTheme="minorHAnsi"/>
+                <w:noProof/>
+              </w:rPr>
+              <w:t>Circuit Schematic:</w:t>
+            </w:r>
+            <w:r>
+              <w:rPr>
+                <w:rFonts w:asciiTheme="minorHAnsi" w:hAnsiTheme="minorHAnsi"/>
+                <w:noProof/>
+                <w:webHidden/>
+              </w:rPr>
+              <w:tab/>
+            </w:r>
+            <w:r>
+              <w:rPr>
+                <w:rFonts w:asciiTheme="minorHAnsi" w:hAnsiTheme="minorHAnsi"/>
+                <w:noProof/>
+                <w:webHidden/>
+              </w:rPr>
+              <w:fldChar w:fldCharType="begin"/>
+            </w:r>
+            <w:r>
+              <w:rPr>
+                <w:rFonts w:asciiTheme="minorHAnsi" w:hAnsiTheme="minorHAnsi"/>
+                <w:noProof/>
+                <w:webHidden/>
+              </w:rPr>
+              <w:instrText xml:space="preserve"> PAGEREF _Toc369293568 \h </w:instrText>
+            </w:r>
+            <w:r>
+              <w:rPr>
+                <w:rFonts w:asciiTheme="minorHAnsi" w:hAnsiTheme="minorHAnsi"/>
+                <w:noProof/>
+                <w:webHidden/>
+              </w:rPr>
+            </w:r>
+            <w:r>
+              <w:rPr>
+                <w:rFonts w:asciiTheme="minorHAnsi" w:hAnsiTheme="minorHAnsi"/>
+                <w:noProof/>
+                <w:webHidden/>
+              </w:rPr>
+              <w:fldChar w:fldCharType="separate"/>
+            </w:r>
+            <w:r>
+              <w:rPr>
+                <w:rFonts w:asciiTheme="minorHAnsi" w:hAnsiTheme="minorHAnsi"/>
+                <w:noProof/>
+                <w:webHidden/>
+              </w:rPr>
+              <w:t>25</w:t>
+            </w:r>
+            <w:r>
+              <w:rPr>
+                <w:rFonts w:asciiTheme="minorHAnsi" w:hAnsiTheme="minorHAnsi"/>
+                <w:noProof/>
+                <w:webHidden/>
+              </w:rPr>
+              <w:fldChar w:fldCharType="end"/>
+            </w:r>
+          </w:hyperlink>
+        </w:p>
+        <w:p>
+          <w:pPr>
+            <w:pStyle w:val="TOC2"/>
+            <w:tabs>
+              <w:tab w:val="right" w:leader="dot" w:pos="10790"/>
+            </w:tabs>
+            <w:spacing w:after="0"/>
+            <w:rPr>
+              <w:rFonts w:asciiTheme="minorHAnsi" w:hAnsiTheme="minorHAnsi"/>
+              <w:noProof/>
+              <w:color w:val="auto"/>
+              <w:sz w:val="22"/>
+              <w:lang w:eastAsia="en-US"/>
+            </w:rPr>
+          </w:pPr>
+          <w:hyperlink w:anchor="_Toc369293569" w:history="1">
+            <w:r>
+              <w:rPr>
+                <w:rStyle w:val="Hyperlink"/>
+                <w:rFonts w:asciiTheme="minorHAnsi" w:hAnsiTheme="minorHAnsi"/>
+                <w:noProof/>
+              </w:rPr>
+              <w:t>Accelerometer Introduction</w:t>
+            </w:r>
+            <w:r>
+              <w:rPr>
+                <w:rFonts w:asciiTheme="minorHAnsi" w:hAnsiTheme="minorHAnsi"/>
+                <w:noProof/>
+                <w:webHidden/>
+              </w:rPr>
+              <w:tab/>
+            </w:r>
+            <w:r>
+              <w:rPr>
+                <w:rFonts w:asciiTheme="minorHAnsi" w:hAnsiTheme="minorHAnsi"/>
+                <w:noProof/>
+                <w:webHidden/>
+              </w:rPr>
+              <w:fldChar w:fldCharType="begin"/>
+            </w:r>
+            <w:r>
+              <w:rPr>
+                <w:rFonts w:asciiTheme="minorHAnsi" w:hAnsiTheme="minorHAnsi"/>
+                <w:noProof/>
+                <w:webHidden/>
+              </w:rPr>
+              <w:instrText xml:space="preserve"> PAGEREF _Toc369293569 \h </w:instrText>
+            </w:r>
+            <w:r>
+              <w:rPr>
+                <w:rFonts w:asciiTheme="minorHAnsi" w:hAnsiTheme="minorHAnsi"/>
+                <w:noProof/>
+                <w:webHidden/>
+              </w:rPr>
+            </w:r>
+            <w:r>
+              <w:rPr>
+                <w:rFonts w:asciiTheme="minorHAnsi" w:hAnsiTheme="minorHAnsi"/>
+                <w:noProof/>
+                <w:webHidden/>
+              </w:rPr>
+              <w:fldChar w:fldCharType="separate"/>
+            </w:r>
+            <w:r>
+              <w:rPr>
+                <w:rFonts w:asciiTheme="minorHAnsi" w:hAnsiTheme="minorHAnsi"/>
+                <w:noProof/>
+                <w:webHidden/>
+              </w:rPr>
+              <w:t>25</w:t>
+            </w:r>
+            <w:r>
+              <w:rPr>
+                <w:rFonts w:asciiTheme="minorHAnsi" w:hAnsiTheme="minorHAnsi"/>
+                <w:noProof/>
+                <w:webHidden/>
+              </w:rPr>
+              <w:fldChar w:fldCharType="end"/>
+            </w:r>
+          </w:hyperlink>
+        </w:p>
+        <w:p>
+          <w:pPr>
+            <w:pStyle w:val="TOC2"/>
+            <w:tabs>
+              <w:tab w:val="right" w:leader="dot" w:pos="10790"/>
+            </w:tabs>
+            <w:spacing w:after="0"/>
+            <w:rPr>
+              <w:rFonts w:asciiTheme="minorHAnsi" w:hAnsiTheme="minorHAnsi"/>
+              <w:noProof/>
+              <w:color w:val="auto"/>
+              <w:sz w:val="22"/>
+              <w:lang w:eastAsia="en-US"/>
+            </w:rPr>
+          </w:pPr>
+          <w:hyperlink w:anchor="_Toc369293570" w:history="1">
+            <w:r>
+              <w:rPr>
+                <w:rStyle w:val="Hyperlink"/>
+                <w:rFonts w:asciiTheme="minorHAnsi" w:hAnsiTheme="minorHAnsi"/>
+                <w:noProof/>
+              </w:rPr>
+              <w:t>Lab Manual</w:t>
+            </w:r>
+            <w:r>
+              <w:rPr>
+                <w:rFonts w:asciiTheme="minorHAnsi" w:hAnsiTheme="minorHAnsi"/>
+                <w:noProof/>
+                <w:webHidden/>
+              </w:rPr>
+              <w:tab/>
+            </w:r>
+            <w:r>
+              <w:rPr>
+                <w:rFonts w:asciiTheme="minorHAnsi" w:hAnsiTheme="minorHAnsi"/>
+                <w:noProof/>
+                <w:webHidden/>
+              </w:rPr>
+              <w:fldChar w:fldCharType="begin"/>
+            </w:r>
+            <w:r>
+              <w:rPr>
+                <w:rFonts w:asciiTheme="minorHAnsi" w:hAnsiTheme="minorHAnsi"/>
+                <w:noProof/>
+                <w:webHidden/>
+              </w:rPr>
+              <w:instrText xml:space="preserve"> PAGEREF _Toc369293570 \h </w:instrText>
+            </w:r>
+            <w:r>
+              <w:rPr>
+                <w:rFonts w:asciiTheme="minorHAnsi" w:hAnsiTheme="minorHAnsi"/>
+                <w:noProof/>
+                <w:webHidden/>
+              </w:rPr>
+            </w:r>
+            <w:r>
+              <w:rPr>
+                <w:rFonts w:asciiTheme="minorHAnsi" w:hAnsiTheme="minorHAnsi"/>
+                <w:noProof/>
+                <w:webHidden/>
+              </w:rPr>
+              <w:fldChar w:fldCharType="separate"/>
+            </w:r>
+            <w:r>
+              <w:rPr>
+                <w:rFonts w:asciiTheme="minorHAnsi" w:hAnsiTheme="minorHAnsi"/>
+                <w:noProof/>
+                <w:webHidden/>
+              </w:rPr>
+              <w:t>26</w:t>
+            </w:r>
+            <w:r>
+              <w:rPr>
+                <w:rFonts w:asciiTheme="minorHAnsi" w:hAnsiTheme="minorHAnsi"/>
+                <w:noProof/>
+                <w:webHidden/>
+              </w:rPr>
+              <w:fldChar w:fldCharType="end"/>
+            </w:r>
+          </w:hyperlink>
+        </w:p>
+        <w:p>
+          <w:pPr>
+            <w:pStyle w:val="TOC1"/>
+            <w:tabs>
+              <w:tab w:val="right" w:leader="dot" w:pos="10790"/>
+            </w:tabs>
+            <w:spacing w:after="0"/>
+            <w:rPr>
+              <w:rFonts w:asciiTheme="minorHAnsi" w:hAnsiTheme="minorHAnsi"/>
+              <w:noProof/>
+              <w:color w:val="auto"/>
+              <w:sz w:val="22"/>
+              <w:lang w:eastAsia="en-US"/>
+            </w:rPr>
+          </w:pPr>
+          <w:hyperlink w:anchor="_Toc369293571" w:history="1">
             <w:r>
               <w:rPr>
                 <w:rStyle w:val="Hyperlink"/>
@@ -2374,7 +2391,7 @@
                 <w:noProof/>
                 <w:webHidden/>
               </w:rPr>
-              <w:instrText xml:space="preserve"> PAGEREF _Toc369223339 \h </w:instrText>
+              <w:instrText xml:space="preserve"> PAGEREF _Toc369293571 \h </w:instrText>
             </w:r>
             <w:r>
               <w:rPr>
@@ -2397,7 +2414,7 @@
                 <w:noProof/>
                 <w:webHidden/>
               </w:rPr>
-              <w:t>21</w:t>
+              <w:t>27</w:t>
             </w:r>
             <w:r>
               <w:rPr>
@@ -2433,7 +2450,7 @@
           <w:noProof/>
         </w:rPr>
       </w:pPr>
-      <w:bookmarkStart w:id="0" w:name="_Toc369223313"/>
+      <w:bookmarkStart w:id="0" w:name="_Toc369293545"/>
       <w:r>
         <w:lastRenderedPageBreak/>
         <w:t>Revision</w:t>
@@ -2583,7 +2600,12 @@
           </w:p>
           <w:p>
             <w:r>
-              <w:t>Fixed code</w:t>
+              <w:t>Fixed cod</w:t>
+            </w:r>
+            <w:bookmarkStart w:id="1" w:name="_GoBack"/>
+            <w:bookmarkEnd w:id="1"/>
+            <w:r>
+              <w:t>e</w:t>
             </w:r>
           </w:p>
         </w:tc>
@@ -2654,14 +2676,12 @@
             <w:r>
               <w:t>Expand I</w:t>
             </w:r>
-            <w:bookmarkStart w:id="1" w:name="_GoBack"/>
             <w:r>
               <w:rPr>
                 <w:vertAlign w:val="superscript"/>
               </w:rPr>
               <w:t>2</w:t>
             </w:r>
-            <w:bookmarkEnd w:id="1"/>
             <w:r>
               <w:t>C explanation section and add I</w:t>
             </w:r>
@@ -2682,7 +2702,7 @@
       <w:pPr>
         <w:pStyle w:val="Heading1"/>
       </w:pPr>
-      <w:bookmarkStart w:id="2" w:name="_Toc369223314"/>
+      <w:bookmarkStart w:id="2" w:name="_Toc369293546"/>
       <w:r>
         <w:t>Licensing</w:t>
       </w:r>
@@ -2821,7 +2841,7 @@
       <w:pPr>
         <w:pStyle w:val="Heading1"/>
       </w:pPr>
-      <w:bookmarkStart w:id="3" w:name="_Toc369223315"/>
+      <w:bookmarkStart w:id="3" w:name="_Toc369293547"/>
       <w:r>
         <w:t>Code</w:t>
       </w:r>
@@ -3048,7 +3068,7 @@
         <w:pStyle w:val="Heading1"/>
       </w:pPr>
       <w:bookmarkStart w:id="4" w:name="_Toc336459662"/>
-      <w:bookmarkStart w:id="5" w:name="_Toc369223316"/>
+      <w:bookmarkStart w:id="5" w:name="_Toc369293548"/>
       <w:r>
         <w:lastRenderedPageBreak/>
         <w:t>Parts List</w:t>
@@ -3808,7 +3828,7 @@
       <w:pPr>
         <w:pStyle w:val="Heading1"/>
       </w:pPr>
-      <w:bookmarkStart w:id="6" w:name="_Toc369223317"/>
+      <w:bookmarkStart w:id="6" w:name="_Toc369293549"/>
       <w:r>
         <w:lastRenderedPageBreak/>
         <w:t>Introduction</w:t>
@@ -3819,7 +3839,7 @@
       <w:pPr>
         <w:pStyle w:val="Heading2"/>
       </w:pPr>
-      <w:bookmarkStart w:id="7" w:name="_Toc369223318"/>
+      <w:bookmarkStart w:id="7" w:name="_Toc369293550"/>
       <w:r>
         <w:t>Basics: Communications</w:t>
       </w:r>
@@ -3883,7 +3903,7 @@
       <w:pPr>
         <w:pStyle w:val="Heading2"/>
       </w:pPr>
-      <w:bookmarkStart w:id="8" w:name="_Toc369223319"/>
+      <w:bookmarkStart w:id="8" w:name="_Toc369293551"/>
       <w:r>
         <w:t>Basics: Analog and Digital Signals</w:t>
       </w:r>
@@ -3961,7 +3981,7 @@
       <w:pPr>
         <w:pStyle w:val="Heading2"/>
       </w:pPr>
-      <w:bookmarkStart w:id="9" w:name="_Toc369223320"/>
+      <w:bookmarkStart w:id="9" w:name="_Toc369293552"/>
       <w:r>
         <w:t>Reading Waveform Plots</w:t>
       </w:r>
@@ -4331,7 +4351,7 @@
       <w:pPr>
         <w:pStyle w:val="Heading2"/>
       </w:pPr>
-      <w:bookmarkStart w:id="10" w:name="_Toc369223321"/>
+      <w:bookmarkStart w:id="10" w:name="_Toc369293553"/>
       <w:r>
         <w:t>Digital Communications</w:t>
       </w:r>
@@ -4482,7 +4502,7 @@
       <w:pPr>
         <w:pStyle w:val="Heading2"/>
       </w:pPr>
-      <w:bookmarkStart w:id="11" w:name="_Toc369223322"/>
+      <w:bookmarkStart w:id="11" w:name="_Toc369293554"/>
       <w:r>
         <w:t>Digital Communications Standards</w:t>
       </w:r>
@@ -4516,7 +4536,7 @@
       <w:pPr>
         <w:pStyle w:val="Heading1"/>
       </w:pPr>
-      <w:bookmarkStart w:id="12" w:name="_Toc369223323"/>
+      <w:bookmarkStart w:id="12" w:name="_Toc369293555"/>
       <w:r>
         <w:lastRenderedPageBreak/>
         <w:t>Digital Communications Standards</w:t>
@@ -4527,7 +4547,7 @@
       <w:pPr>
         <w:pStyle w:val="Heading2"/>
       </w:pPr>
-      <w:bookmarkStart w:id="13" w:name="_Toc369223324"/>
+      <w:bookmarkStart w:id="13" w:name="_Toc369293556"/>
       <w:r>
         <w:t>UART, Universal Asynchronous Receiver-Transmitter</w:t>
       </w:r>
@@ -4735,7 +4755,7 @@
       <w:pPr>
         <w:pStyle w:val="Heading2"/>
       </w:pPr>
-      <w:bookmarkStart w:id="14" w:name="_Toc369223325"/>
+      <w:bookmarkStart w:id="14" w:name="_Toc369293557"/>
       <w:r>
         <w:lastRenderedPageBreak/>
         <w:t>SPI, Serial Peripheral Interface</w:t>
@@ -5149,7 +5169,7 @@
       <w:pPr>
         <w:pStyle w:val="Heading2"/>
       </w:pPr>
-      <w:bookmarkStart w:id="15" w:name="_Toc369223326"/>
+      <w:bookmarkStart w:id="15" w:name="_Toc369293558"/>
       <w:r>
         <w:lastRenderedPageBreak/>
         <w:t>I</w:t>
@@ -6001,7 +6021,7 @@
       <w:pPr>
         <w:pStyle w:val="Heading2"/>
       </w:pPr>
-      <w:bookmarkStart w:id="16" w:name="_Toc369223327"/>
+      <w:bookmarkStart w:id="16" w:name="_Toc369293559"/>
       <w:r>
         <w:lastRenderedPageBreak/>
         <w:t>Other Protocols</w:t>
@@ -6068,7 +6088,7 @@
       <w:pPr>
         <w:pStyle w:val="Heading2"/>
       </w:pPr>
-      <w:bookmarkStart w:id="17" w:name="_Toc369223328"/>
+      <w:bookmarkStart w:id="17" w:name="_Toc369293560"/>
       <w:r>
         <w:t>Higher Levels</w:t>
       </w:r>
@@ -6112,7 +6132,7 @@
       <w:pPr>
         <w:pStyle w:val="Heading2"/>
       </w:pPr>
-      <w:bookmarkStart w:id="18" w:name="_Toc369223329"/>
+      <w:bookmarkStart w:id="18" w:name="_Toc369293561"/>
       <w:r>
         <w:t xml:space="preserve">On </w:t>
       </w:r>
@@ -6177,7 +6197,7 @@
       <w:pPr>
         <w:pStyle w:val="Heading1"/>
       </w:pPr>
-      <w:bookmarkStart w:id="19" w:name="_Toc369223330"/>
+      <w:bookmarkStart w:id="19" w:name="_Toc369293562"/>
       <w:r>
         <w:lastRenderedPageBreak/>
         <w:t>Lab 0: Warm-up, Computer-</w:t>
@@ -6327,15 +6347,19 @@
         <w:t xml:space="preserve"> – you do not need to manually copy and paste code from this document.</w:t>
       </w:r>
     </w:p>
+    <w:p/>
     <w:p>
       <w:pPr>
-        <w:pStyle w:val="Heading2"/>
+        <w:rPr>
+          <w:b/>
+        </w:rPr>
       </w:pPr>
-      <w:bookmarkStart w:id="20" w:name="_Toc369223331"/>
-      <w:r>
+      <w:r>
+        <w:rPr>
+          <w:b/>
+        </w:rPr>
         <w:t>Circuit Schematic:</w:t>
       </w:r>
-      <w:bookmarkEnd w:id="20"/>
     </w:p>
     <w:p>
       <w:r>
@@ -16098,7 +16122,7 @@
       <w:pPr>
         <w:pStyle w:val="Heading1"/>
       </w:pPr>
-      <w:bookmarkStart w:id="21" w:name="_Toc369223332"/>
+      <w:bookmarkStart w:id="20" w:name="_Toc369293563"/>
       <w:r>
         <w:lastRenderedPageBreak/>
         <w:t xml:space="preserve">Lab 1: </w:t>
@@ -16112,7 +16136,7 @@
       <w:r>
         <w:t xml:space="preserve"> UART</w:t>
       </w:r>
-      <w:bookmarkEnd w:id="21"/>
+      <w:bookmarkEnd w:id="20"/>
     </w:p>
     <w:p>
       <w:r>
@@ -16485,12 +16509,12 @@
       <w:pPr>
         <w:pStyle w:val="Heading1"/>
       </w:pPr>
-      <w:bookmarkStart w:id="22" w:name="_Toc369223333"/>
+      <w:bookmarkStart w:id="21" w:name="_Toc369293564"/>
       <w:r>
         <w:lastRenderedPageBreak/>
         <w:t>Lab 2: Transmitting Data</w:t>
       </w:r>
-      <w:bookmarkEnd w:id="22"/>
+      <w:bookmarkEnd w:id="21"/>
     </w:p>
     <w:p>
       <w:r>
@@ -21515,6 +21539,7 @@
       <w:pPr>
         <w:pStyle w:val="Heading1"/>
       </w:pPr>
+      <w:bookmarkStart w:id="22" w:name="_Toc369293565"/>
       <w:r>
         <w:lastRenderedPageBreak/>
         <w:t>Lab 3: I</w:t>
@@ -21528,6 +21553,7 @@
       <w:r>
         <w:t>C Thermometer</w:t>
       </w:r>
+      <w:bookmarkEnd w:id="22"/>
     </w:p>
     <w:p>
       <w:r>
@@ -30240,7 +30266,6 @@
                 <w:b/>
               </w:rPr>
             </w:pPr>
-            <w:bookmarkStart w:id="23" w:name="_Toc369223334"/>
             <w:r>
               <w:rPr>
                 <w:b/>
@@ -30841,6 +30866,7 @@
       <w:pPr>
         <w:pStyle w:val="Heading1"/>
       </w:pPr>
+      <w:bookmarkStart w:id="23" w:name="_Toc369293566"/>
       <w:r>
         <w:lastRenderedPageBreak/>
         <w:t>Extra for Experts: Accelerometer SPI</w:t>
@@ -30859,7 +30885,7 @@
       <w:pPr>
         <w:pStyle w:val="Heading2"/>
       </w:pPr>
-      <w:bookmarkStart w:id="24" w:name="_Toc369223335"/>
+      <w:bookmarkStart w:id="24" w:name="_Toc369293567"/>
       <w:r>
         <w:t>Introduction</w:t>
       </w:r>
@@ -30903,7 +30929,7 @@
       <w:pPr>
         <w:pStyle w:val="Heading2"/>
       </w:pPr>
-      <w:bookmarkStart w:id="25" w:name="_Toc369223336"/>
+      <w:bookmarkStart w:id="25" w:name="_Toc369293568"/>
       <w:r>
         <w:t>Circuit Schematic:</w:t>
       </w:r>
@@ -31026,7 +31052,7 @@
           <w:u w:val="single"/>
         </w:rPr>
       </w:pPr>
-      <w:bookmarkStart w:id="26" w:name="_Toc369223337"/>
+      <w:bookmarkStart w:id="26" w:name="_Toc369293569"/>
       <w:r>
         <w:t>Accelerometer Introduction</w:t>
       </w:r>
@@ -31078,7 +31104,7 @@
       <w:pPr>
         <w:pStyle w:val="Heading2"/>
       </w:pPr>
-      <w:bookmarkStart w:id="27" w:name="_Toc369223338"/>
+      <w:bookmarkStart w:id="27" w:name="_Toc369293570"/>
       <w:r>
         <w:lastRenderedPageBreak/>
         <w:t>Lab Manual</w:t>
@@ -31506,7 +31532,7 @@
       <w:pPr>
         <w:pStyle w:val="Heading1"/>
       </w:pPr>
-      <w:bookmarkStart w:id="28" w:name="_Toc369223339"/>
+      <w:bookmarkStart w:id="28" w:name="_Toc369293571"/>
       <w:r>
         <w:lastRenderedPageBreak/>
         <w:t>Conclusion</w:t>
@@ -31631,7 +31657,7 @@
             <w:rPr>
               <w:sz w:val="22"/>
             </w:rPr>
-            <w:instrText xml:space="preserve"> PAGE   \* MERGEFORMAT </w:instrText>
+            <w:instrText xml:space="preserve"> REVNUM   \* MERGEFORMAT </w:instrText>
           </w:r>
           <w:r>
             <w:rPr>
@@ -31644,11 +31670,10 @@
               <w:noProof/>
               <w:sz w:val="22"/>
             </w:rPr>
-            <w:t>2</w:t>
+            <w:t>154</w:t>
           </w:r>
           <w:r>
             <w:rPr>
-              <w:noProof/>
               <w:sz w:val="22"/>
             </w:rPr>
             <w:fldChar w:fldCharType="end"/>
@@ -31682,7 +31707,7 @@
               <w:noProof/>
               <w:sz w:val="22"/>
             </w:rPr>
-            <w:t>0339 11 Oct 13</w:t>
+            <w:t>2224 11 Oct 13</w:t>
           </w:r>
           <w:r>
             <w:rPr>
@@ -31731,7 +31756,7 @@
               <w:noProof/>
             </w:rPr>
             <w:drawing>
-              <wp:inline distT="0" distB="0" distL="0" distR="0" wp14:anchorId="66F3EDE0" wp14:editId="36F99D17">
+              <wp:inline distT="0" distB="0" distL="0" distR="0" wp14:anchorId="33485AC9" wp14:editId="79CF961A">
                 <wp:extent cx="180975" cy="133350"/>
                 <wp:effectExtent l="0" t="0" r="9525" b="0"/>
                 <wp:docPr id="11" name="Picture 11"/>
@@ -31810,7 +31835,7 @@
               <w:noProof/>
             </w:rPr>
             <w:drawing>
-              <wp:inline distT="0" distB="0" distL="0" distR="0" wp14:anchorId="210C58B8" wp14:editId="71B44AC1">
+              <wp:inline distT="0" distB="0" distL="0" distR="0" wp14:anchorId="2BBE4F6B" wp14:editId="3EF98BF8">
                 <wp:extent cx="180975" cy="133350"/>
                 <wp:effectExtent l="0" t="0" r="0" b="0"/>
                 <wp:docPr id="7" name="Picture 7"/>
@@ -31863,7 +31888,7 @@
               <w:noProof/>
             </w:rPr>
             <w:drawing>
-              <wp:inline distT="0" distB="0" distL="0" distR="0" wp14:anchorId="2CA4CBFF" wp14:editId="4932AF1B">
+              <wp:inline distT="0" distB="0" distL="0" distR="0" wp14:anchorId="067B899B" wp14:editId="4C5AB0FC">
                 <wp:extent cx="238125" cy="171450"/>
                 <wp:effectExtent l="0" t="0" r="0" b="0"/>
                 <wp:docPr id="1" name="Picture 1"/>
@@ -32011,7 +32036,7 @@
               <w:noProof/>
             </w:rPr>
             <w:drawing>
-              <wp:anchor distT="0" distB="0" distL="114300" distR="114300" simplePos="0" relativeHeight="251659264" behindDoc="0" locked="0" layoutInCell="1" allowOverlap="1" wp14:anchorId="231F6077" wp14:editId="05C4772C">
+              <wp:anchor distT="0" distB="0" distL="114300" distR="114300" simplePos="0" relativeHeight="251659264" behindDoc="0" locked="0" layoutInCell="1" allowOverlap="1" wp14:anchorId="016CD520" wp14:editId="4738DB9B">
                 <wp:simplePos x="0" y="0"/>
                 <wp:positionH relativeFrom="page">
                   <wp:posOffset>0</wp:posOffset>
@@ -32228,7 +32253,7 @@
               <w:noProof/>
               <w:sz w:val="22"/>
             </w:rPr>
-            <w:t>2</w:t>
+            <w:t>1</w:t>
           </w:r>
           <w:r>
             <w:rPr>
@@ -32389,7 +32414,7 @@
         <v:path o:extrusionok="f" gradientshapeok="t" o:connecttype="rect"/>
         <o:lock v:ext="edit" aspectratio="t"/>
       </v:shapetype>
-      <v:shape id="_x0000_i1067" type="#_x0000_t75" style="width:28.1pt;height:20.2pt;visibility:visible;mso-wrap-style:square" o:bullet="t">
+      <v:shape id="_x0000_i1073" type="#_x0000_t75" style="width:28.1pt;height:20.2pt;visibility:visible;mso-wrap-style:square" o:bullet="t">
         <v:imagedata r:id="rId1" o:title=""/>
       </v:shape>
     </w:pict>
@@ -35377,7 +35402,7 @@
 </file>
 
 <file path=customXml/itemProps1.xml><?xml version="1.0" encoding="utf-8"?>
-<ds:datastoreItem xmlns:ds="http://schemas.openxmlformats.org/officeDocument/2006/customXml" ds:itemID="{F6178C2F-56FD-492E-B6A3-88EBE3024E47}">
+<ds:datastoreItem xmlns:ds="http://schemas.openxmlformats.org/officeDocument/2006/customXml" ds:itemID="{26D8378A-CBBB-4C26-ABA3-267E121BCAC5}">
   <ds:schemaRefs>
     <ds:schemaRef ds:uri="http://schemas.openxmlformats.org/officeDocument/2006/bibliography"/>
   </ds:schemaRefs>

</xml_diff>